<commit_message>
opis arhitekture 1 deo
</commit_message>
<xml_diff>
--- a/Arhitektura sistema.docx
+++ b/Arhitektura sistema.docx
@@ -5,31 +5,14 @@
     <w:p>
       <w:pPr>
         <w:rPr>
-          <w:sz w:val="24"/>
-          <w:szCs w:val="24"/>
-        </w:rPr>
-        <w:sectPr>
-          <w:pgSz w:w="10318" w:h="14570" w:code="13"/>
-          <w:pgMar w:top="1440" w:right="1440" w:bottom="1440" w:left="1440" w:header="708" w:footer="708" w:gutter="0"/>
-          <w:cols w:space="708"/>
-          <w:docGrid w:linePitch="360"/>
-        </w:sectPr>
-      </w:pPr>
-    </w:p>
-    <w:p>
-      <w:pPr>
-        <w:rPr>
-          <w:sz w:val="24"/>
           <w:szCs w:val="24"/>
         </w:rPr>
       </w:pPr>
       <w:r>
         <w:rPr>
           <w:noProof/>
-          <w:sz w:val="24"/>
-          <w:szCs w:val="24"/>
-        </w:rPr>
-        <w:lastRenderedPageBreak/>
+          <w:szCs w:val="24"/>
+        </w:rPr>
         <w:drawing>
           <wp:anchor distT="0" distB="0" distL="114300" distR="114300" simplePos="0" relativeHeight="251659264" behindDoc="0" locked="0" layoutInCell="1" allowOverlap="1" wp14:anchorId="6798F940" wp14:editId="4C79D648">
             <wp:simplePos x="0" y="0"/>
@@ -56,7 +39,7 @@
                     </pic:cNvPicPr>
                   </pic:nvPicPr>
                   <pic:blipFill>
-                    <a:blip r:embed="rId4" cstate="print">
+                    <a:blip r:embed="rId7" cstate="print">
                       <a:extLst>
                         <a:ext uri="{28A0092B-C50C-407E-A947-70E740481C1C}">
                           <a14:useLocalDpi xmlns:a14="http://schemas.microsoft.com/office/drawing/2010/main" val="0"/>
@@ -97,10 +80,25 @@
     <w:p>
       <w:pPr>
         <w:tabs>
-          <w:tab w:val="left" w:pos="5108"/>
+          <w:tab w:val="left" w:pos="1157"/>
         </w:tabs>
         <w:rPr>
-          <w:sz w:val="24"/>
+          <w:szCs w:val="24"/>
+        </w:rPr>
+      </w:pPr>
+      <w:r>
+        <w:rPr>
+          <w:szCs w:val="24"/>
+        </w:rPr>
+        <w:tab/>
+      </w:r>
+    </w:p>
+    <w:p>
+      <w:pPr>
+        <w:tabs>
+          <w:tab w:val="left" w:pos="1157"/>
+        </w:tabs>
+        <w:rPr>
           <w:szCs w:val="24"/>
         </w:rPr>
         <w:sectPr>
@@ -112,10 +110,256 @@
       </w:pPr>
       <w:r>
         <w:rPr>
-          <w:sz w:val="24"/>
           <w:szCs w:val="24"/>
         </w:rPr>
         <w:tab/>
+      </w:r>
+    </w:p>
+    <w:p>
+      <w:pPr>
+        <w:pStyle w:val="Heading1"/>
+      </w:pPr>
+      <w:r>
+        <w:lastRenderedPageBreak/>
+        <w:t>Opis</w:t>
+      </w:r>
+    </w:p>
+    <w:p>
+      <w:r>
+        <w:t>Opisuje se od gore na dole.</w:t>
+      </w:r>
+    </w:p>
+    <w:p>
+      <w:pPr>
+        <w:pStyle w:val="Heading2"/>
+      </w:pPr>
+      <w:r>
+        <w:t>Frontend</w:t>
+      </w:r>
+    </w:p>
+    <w:p>
+      <w:r>
+        <w:t>Single-spa se sastoji od 7 mikrofrontend-a. Svaki mikroforntend ima svoje servis klase i interseptor klasu sa kojima komunicira sa backend-om. Interseptor klasa stavlja u svaki HTTP zahtev, u njegov header, token i fingerprint</w:t>
+      </w:r>
+      <w:r>
+        <w:t xml:space="preserve"> ( u browser-u se čuvaju kao kolačići )</w:t>
+      </w:r>
+      <w:r>
+        <w:t xml:space="preserve">. Oni su važni za </w:t>
+      </w:r>
+      <w:r>
+        <w:t>RBAC</w:t>
+      </w:r>
+      <w:r>
+        <w:t xml:space="preserve"> sigurnosni sistem koji je u backend-u i bez njih</w:t>
+      </w:r>
+      <w:r>
+        <w:t xml:space="preserve"> se</w:t>
+      </w:r>
+      <w:r>
+        <w:t xml:space="preserve"> ne može obaljati većina operacija.</w:t>
+      </w:r>
+    </w:p>
+    <w:p>
+      <w:pPr>
+        <w:pStyle w:val="Heading2"/>
+      </w:pPr>
+      <w:r>
+        <w:t>Role-based access control (RBAC)</w:t>
+      </w:r>
+    </w:p>
+    <w:p>
+      <w:r>
+        <w:t xml:space="preserve">Ovaj model se koristi za upravljanje pravima pristupa korisnicima na osnovu njihovih uloga u organizaciji. Svaka uloga ima </w:t>
+      </w:r>
+      <w:r>
+        <w:rPr>
+          <w:i/>
+          <w:iCs/>
+        </w:rPr>
+        <w:t>set</w:t>
+      </w:r>
+      <w:r>
+        <w:t xml:space="preserve"> dozvoljenih akcija i aktivnosti koje korisnici koji imaju tu ulogu mogu da obavljaju u sistemu.</w:t>
+      </w:r>
+    </w:p>
+    <w:p>
+      <w:r>
+        <w:t>Osnovne komponente RBAC modela uključuju:</w:t>
+      </w:r>
+    </w:p>
+    <w:p>
+      <w:pPr>
+        <w:pStyle w:val="ListParagraph"/>
+        <w:numPr>
+          <w:ilvl w:val="0"/>
+          <w:numId w:val="4"/>
+        </w:numPr>
+        <w:spacing w:before="120"/>
+        <w:contextualSpacing w:val="0"/>
+      </w:pPr>
+      <w:r>
+        <w:t>Korisnici: Osobe, sistemi ili procesi koji zahtevaju pristup informacionom sistemu.</w:t>
+      </w:r>
+    </w:p>
+    <w:p>
+      <w:pPr>
+        <w:pStyle w:val="ListParagraph"/>
+        <w:numPr>
+          <w:ilvl w:val="0"/>
+          <w:numId w:val="4"/>
+        </w:numPr>
+        <w:spacing w:before="120"/>
+        <w:contextualSpacing w:val="0"/>
+      </w:pPr>
+      <w:r>
+        <w:t>Uloge: Skupovi prava koji određuju tipične zadatke ili funkcije u organizaciji. Uloge grupišu korisnike na osnovu sličnih potreba za pristupom.</w:t>
+      </w:r>
+    </w:p>
+    <w:p>
+      <w:pPr>
+        <w:pStyle w:val="ListParagraph"/>
+        <w:numPr>
+          <w:ilvl w:val="0"/>
+          <w:numId w:val="4"/>
+        </w:numPr>
+        <w:spacing w:before="120"/>
+        <w:contextualSpacing w:val="0"/>
+      </w:pPr>
+      <w:r>
+        <w:t>Dozvole: Prava koja se dodeljuju ulogama, određujući šta korisnici sa određenom ulogom mogu ili ne mogu da rade u sistemu.</w:t>
+      </w:r>
+    </w:p>
+    <w:p>
+      <w:r>
+        <w:t>U implementaciji RBAC-a, važno je pažljivo definisati uloge, njihove ovlašćenja i način dodeljivanja uloga korisnicima kako bi se postigla efikasna i sigurna kontrola pristupa u informacionim sistemima.</w:t>
+      </w:r>
+    </w:p>
+    <w:p>
+      <w:r>
+        <w:t xml:space="preserve">Kada se naziv uloge šalje na frontend, </w:t>
+      </w:r>
+      <w:r>
+        <w:t>prvo</w:t>
+      </w:r>
+      <w:r>
+        <w:t xml:space="preserve"> se</w:t>
+      </w:r>
+      <w:r>
+        <w:t xml:space="preserve"> dodaje u</w:t>
+      </w:r>
+      <w:r>
+        <w:t xml:space="preserve"> token</w:t>
+      </w:r>
+      <w:r>
+        <w:t xml:space="preserve"> pa hešira</w:t>
+      </w:r>
+      <w:r>
+        <w:t>,</w:t>
+      </w:r>
+      <w:r>
+        <w:t xml:space="preserve"> </w:t>
+      </w:r>
+      <w:r>
+        <w:t>onda se taj token</w:t>
+      </w:r>
+      <w:r>
+        <w:t xml:space="preserve"> hešira sa fingerprint-om. Zatim se token i fingerprint </w:t>
+      </w:r>
+      <w:r>
+        <w:t>stavljaju u header i šalju</w:t>
+      </w:r>
+      <w:r>
+        <w:t>.</w:t>
+      </w:r>
+    </w:p>
+    <w:p>
+      <w:r>
+        <w:lastRenderedPageBreak/>
+        <w:t xml:space="preserve">Kada HTTP zahtev dolazi sa frontend-a, uzimaju se token i fingerprint iz header-a. Dešifruje se token sa fingerprint-om i proverava </w:t>
+      </w:r>
+      <w:r>
+        <w:t>da li je uloga pravilna i da li uloga ima potreban autoritet</w:t>
+      </w:r>
+      <w:r>
+        <w:t>. Ako je sve uredu počinju se operacije za koje je zahtev namenjen.</w:t>
+      </w:r>
+    </w:p>
+    <w:p>
+      <w:pPr>
+        <w:pStyle w:val="Heading2"/>
+      </w:pPr>
+      <w:r>
+        <w:t>API Gateway</w:t>
+      </w:r>
+    </w:p>
+    <w:p>
+      <w:r>
+        <w:t>API Gateway (šljunak za API-jeve) je komponenta u arhitekturi softvera koja deluje kao posrednik između klijenata i više mikroservisa ili veb servisa.</w:t>
+      </w:r>
+      <w:r>
+        <w:t xml:space="preserve"> </w:t>
+      </w:r>
+      <w:r>
+        <w:t xml:space="preserve"> </w:t>
+      </w:r>
+      <w:r>
+        <w:t xml:space="preserve">Nekoliko </w:t>
+      </w:r>
+      <w:r>
+        <w:t>ključnih aspekata API Gateway-a:</w:t>
+      </w:r>
+    </w:p>
+    <w:p>
+      <w:pPr>
+        <w:pStyle w:val="ListParagraph"/>
+        <w:numPr>
+          <w:ilvl w:val="0"/>
+          <w:numId w:val="3"/>
+        </w:numPr>
+      </w:pPr>
+      <w:r>
+        <w:t>Rutiranje (Routing): API Gateway omogućava usmeravanje zahteva sa klijenata ka odgovarajućim servisima na osnovu definisanih pravila. Ovo je posebno korisno u mikroservisnim arhitekturama gde postoji više servisa koji rade nezavisno.</w:t>
+      </w:r>
+    </w:p>
+    <w:p>
+      <w:pPr>
+        <w:pStyle w:val="ListParagraph"/>
+        <w:numPr>
+          <w:ilvl w:val="0"/>
+          <w:numId w:val="3"/>
+        </w:numPr>
+      </w:pPr>
+      <w:r>
+        <w:t>Autentikacija i Autorizacija: API Gateway često rukuje procesom autentikacije (provera identiteta korisnika) i autorizacije (dodeljivanje prava pristupa) kako bi zaštitio API-jeve od neovlašćenog pristupa.</w:t>
+      </w:r>
+    </w:p>
+    <w:p>
+      <w:pPr>
+        <w:pStyle w:val="ListParagraph"/>
+        <w:numPr>
+          <w:ilvl w:val="0"/>
+          <w:numId w:val="3"/>
+        </w:numPr>
+      </w:pPr>
+      <w:r>
+        <w:t>Kontrola pristupa (Access Control): API Gateway može implementirati politike kontrole pristupa kako bi ograničio pristup određenim resursima ili operacijama, obezbeđujući tako sigurnost sistema.</w:t>
+      </w:r>
+    </w:p>
+    <w:p>
+      <w:r>
+        <w:t>RBAC se koristiti na nivou API Gateway-a za kontrolu pristupa API resursima. To znači da se uloge dodeljuju korisnicima ili klijentima na osnovu njihovih privilegija i zaduženja. API Gateway zatim koristi ove informacije o ulogama kako bi autorizovao ili odbio pristup određenim API resursima</w:t>
+      </w:r>
+      <w:r>
+        <w:t>.</w:t>
+      </w:r>
+    </w:p>
+    <w:p>
+      <w:pPr>
+        <w:pStyle w:val="Heading2"/>
+      </w:pPr>
+      <w:r>
+        <w:t>Java</w:t>
       </w:r>
     </w:p>
     <w:p>
@@ -124,111 +368,367 @@
           <w:tab w:val="left" w:pos="5108"/>
         </w:tabs>
         <w:rPr>
-          <w:sz w:val="24"/>
-          <w:szCs w:val="24"/>
-        </w:rPr>
-      </w:pPr>
-    </w:p>
-    <w:p>
-      <w:pPr>
-        <w:rPr>
-          <w:sz w:val="24"/>
-          <w:szCs w:val="24"/>
-        </w:rPr>
-      </w:pPr>
-    </w:p>
-    <w:p>
-      <w:pPr>
-        <w:rPr>
-          <w:sz w:val="24"/>
-          <w:szCs w:val="24"/>
-        </w:rPr>
-      </w:pPr>
-    </w:p>
-    <w:p>
-      <w:pPr>
-        <w:rPr>
-          <w:sz w:val="24"/>
-          <w:szCs w:val="24"/>
-        </w:rPr>
-      </w:pPr>
-    </w:p>
-    <w:p>
-      <w:pPr>
-        <w:rPr>
-          <w:sz w:val="24"/>
-          <w:szCs w:val="24"/>
-        </w:rPr>
-      </w:pPr>
-    </w:p>
-    <w:p>
-      <w:pPr>
-        <w:rPr>
-          <w:sz w:val="24"/>
-          <w:szCs w:val="24"/>
-        </w:rPr>
-      </w:pPr>
-    </w:p>
-    <w:p>
-      <w:pPr>
-        <w:rPr>
-          <w:sz w:val="24"/>
-          <w:szCs w:val="24"/>
-        </w:rPr>
-      </w:pPr>
-    </w:p>
-    <w:p>
-      <w:pPr>
-        <w:rPr>
-          <w:sz w:val="24"/>
-          <w:szCs w:val="24"/>
-        </w:rPr>
-      </w:pPr>
-    </w:p>
-    <w:p>
-      <w:pPr>
-        <w:rPr>
-          <w:sz w:val="24"/>
-          <w:szCs w:val="24"/>
-        </w:rPr>
-      </w:pPr>
-    </w:p>
-    <w:p>
-      <w:pPr>
-        <w:rPr>
-          <w:sz w:val="24"/>
-          <w:szCs w:val="24"/>
-        </w:rPr>
-      </w:pPr>
-    </w:p>
-    <w:p>
-      <w:pPr>
-        <w:rPr>
-          <w:sz w:val="24"/>
-          <w:szCs w:val="24"/>
-        </w:rPr>
-      </w:pPr>
-    </w:p>
-    <w:p>
-      <w:pPr>
-        <w:rPr>
-          <w:sz w:val="24"/>
-          <w:szCs w:val="24"/>
-        </w:rPr>
-      </w:pPr>
-    </w:p>
-    <w:p>
-      <w:pPr>
-        <w:rPr>
-          <w:sz w:val="24"/>
-          <w:szCs w:val="24"/>
-        </w:rPr>
-      </w:pPr>
-    </w:p>
-    <w:p>
-      <w:pPr>
-        <w:rPr>
-          <w:sz w:val="24"/>
+          <w:szCs w:val="24"/>
+        </w:rPr>
+      </w:pPr>
+      <w:r>
+        <w:rPr>
+          <w:szCs w:val="24"/>
+        </w:rPr>
+        <w:t>Java je objektno-orijentisani programski jezik koji je razvila kompanija Sun Microsystems (sada deo Oracle Corporation).</w:t>
+      </w:r>
+      <w:r>
+        <w:rPr>
+          <w:szCs w:val="24"/>
+        </w:rPr>
+        <w:t xml:space="preserve"> </w:t>
+      </w:r>
+      <w:r>
+        <w:rPr>
+          <w:szCs w:val="24"/>
+        </w:rPr>
+        <w:t>Karakteristike i koncepti Java jezika uključuju:</w:t>
+      </w:r>
+    </w:p>
+    <w:p>
+      <w:pPr>
+        <w:pStyle w:val="ListParagraph"/>
+        <w:numPr>
+          <w:ilvl w:val="0"/>
+          <w:numId w:val="1"/>
+        </w:numPr>
+        <w:tabs>
+          <w:tab w:val="left" w:pos="5108"/>
+        </w:tabs>
+        <w:rPr>
+          <w:szCs w:val="24"/>
+        </w:rPr>
+      </w:pPr>
+      <w:r>
+        <w:rPr>
+          <w:szCs w:val="24"/>
+        </w:rPr>
+        <w:t>Java je potpuno objektno-orijentisani jezik, što znači da se sve u Javi smatra objektima koji imaju svoje atribute i metode.</w:t>
+      </w:r>
+    </w:p>
+    <w:p>
+      <w:pPr>
+        <w:pStyle w:val="ListParagraph"/>
+        <w:numPr>
+          <w:ilvl w:val="0"/>
+          <w:numId w:val="1"/>
+        </w:numPr>
+        <w:tabs>
+          <w:tab w:val="left" w:pos="5108"/>
+        </w:tabs>
+        <w:rPr>
+          <w:szCs w:val="24"/>
+        </w:rPr>
+      </w:pPr>
+      <w:r>
+        <w:rPr>
+          <w:szCs w:val="24"/>
+        </w:rPr>
+        <w:t>Java je platformski nezavisan jezik, što znači da se Java programi mogu izvršavati na različitim operativnim sistemima, pod uslovom da je instalirana Java Virtual Machine (JVM).</w:t>
+      </w:r>
+    </w:p>
+    <w:p>
+      <w:pPr>
+        <w:pStyle w:val="ListParagraph"/>
+        <w:numPr>
+          <w:ilvl w:val="0"/>
+          <w:numId w:val="1"/>
+        </w:numPr>
+        <w:tabs>
+          <w:tab w:val="left" w:pos="5108"/>
+        </w:tabs>
+        <w:rPr>
+          <w:szCs w:val="24"/>
+        </w:rPr>
+      </w:pPr>
+      <w:r>
+        <w:rPr>
+          <w:szCs w:val="24"/>
+        </w:rPr>
+        <w:lastRenderedPageBreak/>
+        <w:t>Sintaksa Jave je slična C i C++ jezicima, što olakšava programerima prelazak na Javu ako su upoznati sa ovim jezicima.</w:t>
+      </w:r>
+    </w:p>
+    <w:p>
+      <w:pPr>
+        <w:pStyle w:val="ListParagraph"/>
+        <w:numPr>
+          <w:ilvl w:val="0"/>
+          <w:numId w:val="1"/>
+        </w:numPr>
+        <w:tabs>
+          <w:tab w:val="left" w:pos="5108"/>
+        </w:tabs>
+        <w:rPr>
+          <w:szCs w:val="24"/>
+        </w:rPr>
+      </w:pPr>
+      <w:r>
+        <w:rPr>
+          <w:szCs w:val="24"/>
+        </w:rPr>
+        <w:t>Java koristi garbage collector koji automatski upravlja memorijom, olakšavajući programerima rad sa memorijom i smanjujući mogućnost curenja memorije.</w:t>
+      </w:r>
+    </w:p>
+    <w:p>
+      <w:pPr>
+        <w:pStyle w:val="ListParagraph"/>
+        <w:numPr>
+          <w:ilvl w:val="0"/>
+          <w:numId w:val="1"/>
+        </w:numPr>
+        <w:tabs>
+          <w:tab w:val="left" w:pos="5108"/>
+        </w:tabs>
+        <w:rPr>
+          <w:szCs w:val="24"/>
+        </w:rPr>
+      </w:pPr>
+      <w:r>
+        <w:rPr>
+          <w:szCs w:val="24"/>
+        </w:rPr>
+        <w:t>Java ima bogatu kolekciju biblioteka i okvira koji olakšavaju razvoj aplikacija, kao što su Spring, Hibernate, JavaFX, itd.</w:t>
+      </w:r>
+    </w:p>
+    <w:p>
+      <w:pPr>
+        <w:pStyle w:val="ListParagraph"/>
+        <w:numPr>
+          <w:ilvl w:val="0"/>
+          <w:numId w:val="1"/>
+        </w:numPr>
+        <w:tabs>
+          <w:tab w:val="left" w:pos="5108"/>
+        </w:tabs>
+        <w:rPr>
+          <w:szCs w:val="24"/>
+        </w:rPr>
+      </w:pPr>
+      <w:r>
+        <w:rPr>
+          <w:szCs w:val="24"/>
+        </w:rPr>
+        <w:t>Java ima ugrađene mehanizme za sigurnost, uključujući sigurnosne sandbox okoline i digitalno potpisivanje koda.</w:t>
+      </w:r>
+    </w:p>
+    <w:p>
+      <w:pPr>
+        <w:tabs>
+          <w:tab w:val="left" w:pos="5108"/>
+        </w:tabs>
+        <w:rPr>
+          <w:szCs w:val="24"/>
+        </w:rPr>
+      </w:pPr>
+      <w:r>
+        <w:rPr>
+          <w:szCs w:val="24"/>
+        </w:rPr>
+        <w:t>Java se često koristi za razvoj velikih i kompleksnih sistema, a Java Virtual Machine (JVM) omogućava prenosivost koda na različite platforme.</w:t>
+      </w:r>
+    </w:p>
+    <w:p>
+      <w:pPr>
+        <w:pStyle w:val="Heading2"/>
+      </w:pPr>
+      <w:r>
+        <w:t>Spring</w:t>
+      </w:r>
+    </w:p>
+    <w:p>
+      <w:r>
+        <w:t>Spring je popularan open-source okvir (framework) za razvoj softverskih aplikacija u programskom jeziku Java. Ovaj okvir pruža različite alate, biblioteke i komponente koje olakšavaju razvoj sigurnih, skalabilnih i visoko performantnih aplikacija.</w:t>
+      </w:r>
+      <w:r>
+        <w:t xml:space="preserve"> </w:t>
+      </w:r>
+      <w:r>
+        <w:t>Ključne karakteristike Spring-a uključuju:</w:t>
+      </w:r>
+    </w:p>
+    <w:p>
+      <w:pPr>
+        <w:pStyle w:val="ListParagraph"/>
+        <w:numPr>
+          <w:ilvl w:val="0"/>
+          <w:numId w:val="2"/>
+        </w:numPr>
+      </w:pPr>
+      <w:r>
+        <w:t>Inverzija kontrole (IoC - Inversion of Control): Spring primenjuje koncept inverzije kontrole gde je kontejner (Spring kontejner) odgovoran za upravljanje životnim ciklusom objekata i njihovim zavisnostima.</w:t>
+      </w:r>
+    </w:p>
+    <w:p>
+      <w:pPr>
+        <w:pStyle w:val="ListParagraph"/>
+        <w:numPr>
+          <w:ilvl w:val="0"/>
+          <w:numId w:val="2"/>
+        </w:numPr>
+      </w:pPr>
+      <w:r>
+        <w:t>Upravljanje zavisnostima (DI - Dependency Injection): Spring koristi Dependency Injection mehanizam za ubacivanje zavisnosti između komponenata, čime se omogućava fleksibilnije i testabilno programiranje.</w:t>
+      </w:r>
+    </w:p>
+    <w:p>
+      <w:pPr>
+        <w:pStyle w:val="ListParagraph"/>
+        <w:numPr>
+          <w:ilvl w:val="0"/>
+          <w:numId w:val="2"/>
+        </w:numPr>
+      </w:pPr>
+      <w:r>
+        <w:t>AOP (Aspect-Oriented Programming): Spring omogućava primenu aspektno-orijentisanog programiranja radi bolje separacije koncerna, kao što su transakcije, logovanje i sigurnost.</w:t>
+      </w:r>
+    </w:p>
+    <w:p>
+      <w:pPr>
+        <w:pStyle w:val="ListParagraph"/>
+        <w:numPr>
+          <w:ilvl w:val="0"/>
+          <w:numId w:val="2"/>
+        </w:numPr>
+      </w:pPr>
+      <w:r>
+        <w:t>Modularnost: Spring je modularan i organizovan u niz modula koji se mogu koristiti po potrebi, što doprinosi fleksibilnosti i lakoći upotrebe.</w:t>
+      </w:r>
+    </w:p>
+    <w:p>
+      <w:pPr>
+        <w:pStyle w:val="ListParagraph"/>
+        <w:numPr>
+          <w:ilvl w:val="0"/>
+          <w:numId w:val="2"/>
+        </w:numPr>
+      </w:pPr>
+      <w:r>
+        <w:t>Sigurnost: Spring obezbeđuje podršku za implementaciju sigurnosnih aspekata aplikacije, uključujući autentifikaciju, autorizaciju i enkripciju.</w:t>
+      </w:r>
+    </w:p>
+    <w:p>
+      <w:pPr>
+        <w:pStyle w:val="ListParagraph"/>
+        <w:numPr>
+          <w:ilvl w:val="0"/>
+          <w:numId w:val="2"/>
+        </w:numPr>
+      </w:pPr>
+      <w:r>
+        <w:lastRenderedPageBreak/>
+        <w:t>MVC (Model-View-Controller): Spring MVC je deo Spring-a koji omogućava razvoj veb aplikacija koristeći MVC arhitekturni obrazac.</w:t>
+      </w:r>
+    </w:p>
+    <w:p>
+      <w:pPr>
+        <w:pStyle w:val="ListParagraph"/>
+        <w:numPr>
+          <w:ilvl w:val="0"/>
+          <w:numId w:val="2"/>
+        </w:numPr>
+      </w:pPr>
+      <w:r>
+        <w:t>Podrška za transakcije: Spring omogućava deklarativno upravljanje transakcijama, što pojednostavljuje upotrebu transakcija u aplikacijama.</w:t>
+      </w:r>
+    </w:p>
+    <w:p>
+      <w:r>
+        <w:t>Spring se koristi za razvoj raznovrsnih aplikacija, uključujući veb aplikacije, mikroservise, desktop aplikacije, serverske aplikacije i još mnogo toga.</w:t>
+      </w:r>
+    </w:p>
+    <w:p>
+      <w:pPr>
+        <w:rPr>
+          <w:szCs w:val="24"/>
+        </w:rPr>
+      </w:pPr>
+    </w:p>
+    <w:p>
+      <w:pPr>
+        <w:rPr>
+          <w:szCs w:val="24"/>
+        </w:rPr>
+      </w:pPr>
+    </w:p>
+    <w:p>
+      <w:pPr>
+        <w:rPr>
+          <w:szCs w:val="24"/>
+        </w:rPr>
+      </w:pPr>
+    </w:p>
+    <w:p>
+      <w:pPr>
+        <w:rPr>
+          <w:szCs w:val="24"/>
+        </w:rPr>
+      </w:pPr>
+    </w:p>
+    <w:p>
+      <w:pPr>
+        <w:rPr>
+          <w:szCs w:val="24"/>
+        </w:rPr>
+      </w:pPr>
+    </w:p>
+    <w:p>
+      <w:pPr>
+        <w:rPr>
+          <w:szCs w:val="24"/>
+        </w:rPr>
+      </w:pPr>
+    </w:p>
+    <w:p>
+      <w:pPr>
+        <w:rPr>
+          <w:szCs w:val="24"/>
+        </w:rPr>
+      </w:pPr>
+    </w:p>
+    <w:p>
+      <w:pPr>
+        <w:rPr>
+          <w:szCs w:val="24"/>
+        </w:rPr>
+      </w:pPr>
+    </w:p>
+    <w:p>
+      <w:pPr>
+        <w:rPr>
+          <w:szCs w:val="24"/>
+        </w:rPr>
+      </w:pPr>
+    </w:p>
+    <w:p>
+      <w:pPr>
+        <w:rPr>
+          <w:szCs w:val="24"/>
+        </w:rPr>
+      </w:pPr>
+    </w:p>
+    <w:p>
+      <w:pPr>
+        <w:rPr>
+          <w:szCs w:val="24"/>
+        </w:rPr>
+      </w:pPr>
+    </w:p>
+    <w:p>
+      <w:pPr>
+        <w:rPr>
+          <w:szCs w:val="24"/>
+        </w:rPr>
+      </w:pPr>
+    </w:p>
+    <w:p>
+      <w:pPr>
+        <w:rPr>
           <w:szCs w:val="24"/>
         </w:rPr>
       </w:pPr>
@@ -241,6 +741,444 @@
     </w:sectPr>
   </w:body>
 </w:document>
+</file>
+
+<file path=word/endnotes.xml><?xml version="1.0" encoding="utf-8"?>
+<w:endnotes xmlns:wpc="http://schemas.microsoft.com/office/word/2010/wordprocessingCanvas" xmlns:cx="http://schemas.microsoft.com/office/drawing/2014/chartex" xmlns:cx1="http://schemas.microsoft.com/office/drawing/2015/9/8/chartex" xmlns:cx2="http://schemas.microsoft.com/office/drawing/2015/10/21/chartex" xmlns:cx3="http://schemas.microsoft.com/office/drawing/2016/5/9/chartex" xmlns:cx4="http://schemas.microsoft.com/office/drawing/2016/5/10/chartex" xmlns:cx5="http://schemas.microsoft.com/office/drawing/2016/5/11/chartex" xmlns:cx6="http://schemas.microsoft.com/office/drawing/2016/5/12/chartex" xmlns:cx7="http://schemas.microsoft.com/office/drawing/2016/5/13/chartex" xmlns:cx8="http://schemas.microsoft.com/office/drawing/2016/5/14/chartex" xmlns:mc="http://schemas.openxmlformats.org/markup-compatibility/2006" xmlns:aink="http://schemas.microsoft.com/office/drawing/2016/ink" xmlns:am3d="http://schemas.microsoft.com/office/drawing/2017/model3d" xmlns:o="urn:schemas-microsoft-com:office:office" xmlns:oel="http://schemas.microsoft.com/office/2019/extlst" xmlns:r="http://schemas.openxmlformats.org/officeDocument/2006/relationships" xmlns:m="http://schemas.openxmlformats.org/officeDocument/2006/math" xmlns:v="urn:schemas-microsoft-com:vml" xmlns:wp14="http://schemas.microsoft.com/office/word/2010/wordprocessingDrawing" xmlns:wp="http://schemas.openxmlformats.org/drawingml/2006/wordprocessingDrawing" xmlns:w10="urn:schemas-microsoft-com:office:word" xmlns:w="http://schemas.openxmlformats.org/wordprocessingml/2006/main" xmlns:w14="http://schemas.microsoft.com/office/word/2010/wordml" xmlns:w15="http://schemas.microsoft.com/office/word/2012/wordml" xmlns:w16cex="http://schemas.microsoft.com/office/word/2018/wordml/cex" xmlns:w16cid="http://schemas.microsoft.com/office/word/2016/wordml/cid" xmlns:w16="http://schemas.microsoft.com/office/word/2018/wordml" xmlns:w16sdtdh="http://schemas.microsoft.com/office/word/2020/wordml/sdtdatahash" xmlns:w16se="http://schemas.microsoft.com/office/word/2015/wordml/symex" xmlns:wpg="http://schemas.microsoft.com/office/word/2010/wordprocessingGroup" xmlns:wpi="http://schemas.microsoft.com/office/word/2010/wordprocessingInk" xmlns:wne="http://schemas.microsoft.com/office/word/2006/wordml" xmlns:wps="http://schemas.microsoft.com/office/word/2010/wordprocessingShape" mc:Ignorable="w14 w15 w16se w16cid w16 w16cex w16sdtdh wp14">
+  <w:endnote w:type="separator" w:id="-1">
+    <w:p>
+      <w:pPr>
+        <w:spacing w:after="0" w:line="240" w:lineRule="auto"/>
+      </w:pPr>
+      <w:r>
+        <w:separator/>
+      </w:r>
+    </w:p>
+  </w:endnote>
+  <w:endnote w:type="continuationSeparator" w:id="0">
+    <w:p>
+      <w:pPr>
+        <w:spacing w:after="0" w:line="240" w:lineRule="auto"/>
+      </w:pPr>
+      <w:r>
+        <w:continuationSeparator/>
+      </w:r>
+    </w:p>
+  </w:endnote>
+</w:endnotes>
+</file>
+
+<file path=word/footnotes.xml><?xml version="1.0" encoding="utf-8"?>
+<w:footnotes xmlns:wpc="http://schemas.microsoft.com/office/word/2010/wordprocessingCanvas" xmlns:cx="http://schemas.microsoft.com/office/drawing/2014/chartex" xmlns:cx1="http://schemas.microsoft.com/office/drawing/2015/9/8/chartex" xmlns:cx2="http://schemas.microsoft.com/office/drawing/2015/10/21/chartex" xmlns:cx3="http://schemas.microsoft.com/office/drawing/2016/5/9/chartex" xmlns:cx4="http://schemas.microsoft.com/office/drawing/2016/5/10/chartex" xmlns:cx5="http://schemas.microsoft.com/office/drawing/2016/5/11/chartex" xmlns:cx6="http://schemas.microsoft.com/office/drawing/2016/5/12/chartex" xmlns:cx7="http://schemas.microsoft.com/office/drawing/2016/5/13/chartex" xmlns:cx8="http://schemas.microsoft.com/office/drawing/2016/5/14/chartex" xmlns:mc="http://schemas.openxmlformats.org/markup-compatibility/2006" xmlns:aink="http://schemas.microsoft.com/office/drawing/2016/ink" xmlns:am3d="http://schemas.microsoft.com/office/drawing/2017/model3d" xmlns:o="urn:schemas-microsoft-com:office:office" xmlns:oel="http://schemas.microsoft.com/office/2019/extlst" xmlns:r="http://schemas.openxmlformats.org/officeDocument/2006/relationships" xmlns:m="http://schemas.openxmlformats.org/officeDocument/2006/math" xmlns:v="urn:schemas-microsoft-com:vml" xmlns:wp14="http://schemas.microsoft.com/office/word/2010/wordprocessingDrawing" xmlns:wp="http://schemas.openxmlformats.org/drawingml/2006/wordprocessingDrawing" xmlns:w10="urn:schemas-microsoft-com:office:word" xmlns:w="http://schemas.openxmlformats.org/wordprocessingml/2006/main" xmlns:w14="http://schemas.microsoft.com/office/word/2010/wordml" xmlns:w15="http://schemas.microsoft.com/office/word/2012/wordml" xmlns:w16cex="http://schemas.microsoft.com/office/word/2018/wordml/cex" xmlns:w16cid="http://schemas.microsoft.com/office/word/2016/wordml/cid" xmlns:w16="http://schemas.microsoft.com/office/word/2018/wordml" xmlns:w16sdtdh="http://schemas.microsoft.com/office/word/2020/wordml/sdtdatahash" xmlns:w16se="http://schemas.microsoft.com/office/word/2015/wordml/symex" xmlns:wpg="http://schemas.microsoft.com/office/word/2010/wordprocessingGroup" xmlns:wpi="http://schemas.microsoft.com/office/word/2010/wordprocessingInk" xmlns:wne="http://schemas.microsoft.com/office/word/2006/wordml" xmlns:wps="http://schemas.microsoft.com/office/word/2010/wordprocessingShape" mc:Ignorable="w14 w15 w16se w16cid w16 w16cex w16sdtdh wp14">
+  <w:footnote w:type="separator" w:id="-1">
+    <w:p>
+      <w:pPr>
+        <w:spacing w:after="0" w:line="240" w:lineRule="auto"/>
+      </w:pPr>
+      <w:r>
+        <w:separator/>
+      </w:r>
+    </w:p>
+  </w:footnote>
+  <w:footnote w:type="continuationSeparator" w:id="0">
+    <w:p>
+      <w:pPr>
+        <w:spacing w:after="0" w:line="240" w:lineRule="auto"/>
+      </w:pPr>
+      <w:r>
+        <w:continuationSeparator/>
+      </w:r>
+    </w:p>
+  </w:footnote>
+</w:footnotes>
+</file>
+
+<file path=word/numbering.xml><?xml version="1.0" encoding="utf-8"?>
+<w:numbering xmlns:wpc="http://schemas.microsoft.com/office/word/2010/wordprocessingCanvas" xmlns:cx="http://schemas.microsoft.com/office/drawing/2014/chartex" xmlns:cx1="http://schemas.microsoft.com/office/drawing/2015/9/8/chartex" xmlns:cx2="http://schemas.microsoft.com/office/drawing/2015/10/21/chartex" xmlns:cx3="http://schemas.microsoft.com/office/drawing/2016/5/9/chartex" xmlns:cx4="http://schemas.microsoft.com/office/drawing/2016/5/10/chartex" xmlns:cx5="http://schemas.microsoft.com/office/drawing/2016/5/11/chartex" xmlns:cx6="http://schemas.microsoft.com/office/drawing/2016/5/12/chartex" xmlns:cx7="http://schemas.microsoft.com/office/drawing/2016/5/13/chartex" xmlns:cx8="http://schemas.microsoft.com/office/drawing/2016/5/14/chartex" xmlns:mc="http://schemas.openxmlformats.org/markup-compatibility/2006" xmlns:aink="http://schemas.microsoft.com/office/drawing/2016/ink" xmlns:am3d="http://schemas.microsoft.com/office/drawing/2017/model3d" xmlns:o="urn:schemas-microsoft-com:office:office" xmlns:oel="http://schemas.microsoft.com/office/2019/extlst" xmlns:r="http://schemas.openxmlformats.org/officeDocument/2006/relationships" xmlns:m="http://schemas.openxmlformats.org/officeDocument/2006/math" xmlns:v="urn:schemas-microsoft-com:vml" xmlns:wp14="http://schemas.microsoft.com/office/word/2010/wordprocessingDrawing" xmlns:wp="http://schemas.openxmlformats.org/drawingml/2006/wordprocessingDrawing" xmlns:w10="urn:schemas-microsoft-com:office:word" xmlns:w="http://schemas.openxmlformats.org/wordprocessingml/2006/main" xmlns:w14="http://schemas.microsoft.com/office/word/2010/wordml" xmlns:w15="http://schemas.microsoft.com/office/word/2012/wordml" xmlns:w16cex="http://schemas.microsoft.com/office/word/2018/wordml/cex" xmlns:w16cid="http://schemas.microsoft.com/office/word/2016/wordml/cid" xmlns:w16="http://schemas.microsoft.com/office/word/2018/wordml" xmlns:w16sdtdh="http://schemas.microsoft.com/office/word/2020/wordml/sdtdatahash" xmlns:w16se="http://schemas.microsoft.com/office/word/2015/wordml/symex" xmlns:wpg="http://schemas.microsoft.com/office/word/2010/wordprocessingGroup" xmlns:wpi="http://schemas.microsoft.com/office/word/2010/wordprocessingInk" xmlns:wne="http://schemas.microsoft.com/office/word/2006/wordml" xmlns:wps="http://schemas.microsoft.com/office/word/2010/wordprocessingShape" mc:Ignorable="w14 w15 w16se w16cid w16 w16cex w16sdtdh wp14">
+  <w:abstractNum w:abstractNumId="0" w15:restartNumberingAfterBreak="0">
+    <w:nsid w:val="422F3BB4"/>
+    <w:multiLevelType w:val="hybridMultilevel"/>
+    <w:tmpl w:val="3A320424"/>
+    <w:lvl w:ilvl="0" w:tplc="241A000F">
+      <w:start w:val="1"/>
+      <w:numFmt w:val="decimal"/>
+      <w:lvlText w:val="%1."/>
+      <w:lvlJc w:val="left"/>
+      <w:pPr>
+        <w:ind w:left="720" w:hanging="360"/>
+      </w:pPr>
+    </w:lvl>
+    <w:lvl w:ilvl="1" w:tplc="241A0019" w:tentative="1">
+      <w:start w:val="1"/>
+      <w:numFmt w:val="lowerLetter"/>
+      <w:lvlText w:val="%2."/>
+      <w:lvlJc w:val="left"/>
+      <w:pPr>
+        <w:ind w:left="1440" w:hanging="360"/>
+      </w:pPr>
+    </w:lvl>
+    <w:lvl w:ilvl="2" w:tplc="241A001B" w:tentative="1">
+      <w:start w:val="1"/>
+      <w:numFmt w:val="lowerRoman"/>
+      <w:lvlText w:val="%3."/>
+      <w:lvlJc w:val="right"/>
+      <w:pPr>
+        <w:ind w:left="2160" w:hanging="180"/>
+      </w:pPr>
+    </w:lvl>
+    <w:lvl w:ilvl="3" w:tplc="241A000F" w:tentative="1">
+      <w:start w:val="1"/>
+      <w:numFmt w:val="decimal"/>
+      <w:lvlText w:val="%4."/>
+      <w:lvlJc w:val="left"/>
+      <w:pPr>
+        <w:ind w:left="2880" w:hanging="360"/>
+      </w:pPr>
+    </w:lvl>
+    <w:lvl w:ilvl="4" w:tplc="241A0019" w:tentative="1">
+      <w:start w:val="1"/>
+      <w:numFmt w:val="lowerLetter"/>
+      <w:lvlText w:val="%5."/>
+      <w:lvlJc w:val="left"/>
+      <w:pPr>
+        <w:ind w:left="3600" w:hanging="360"/>
+      </w:pPr>
+    </w:lvl>
+    <w:lvl w:ilvl="5" w:tplc="241A001B" w:tentative="1">
+      <w:start w:val="1"/>
+      <w:numFmt w:val="lowerRoman"/>
+      <w:lvlText w:val="%6."/>
+      <w:lvlJc w:val="right"/>
+      <w:pPr>
+        <w:ind w:left="4320" w:hanging="180"/>
+      </w:pPr>
+    </w:lvl>
+    <w:lvl w:ilvl="6" w:tplc="241A000F" w:tentative="1">
+      <w:start w:val="1"/>
+      <w:numFmt w:val="decimal"/>
+      <w:lvlText w:val="%7."/>
+      <w:lvlJc w:val="left"/>
+      <w:pPr>
+        <w:ind w:left="5040" w:hanging="360"/>
+      </w:pPr>
+    </w:lvl>
+    <w:lvl w:ilvl="7" w:tplc="241A0019" w:tentative="1">
+      <w:start w:val="1"/>
+      <w:numFmt w:val="lowerLetter"/>
+      <w:lvlText w:val="%8."/>
+      <w:lvlJc w:val="left"/>
+      <w:pPr>
+        <w:ind w:left="5760" w:hanging="360"/>
+      </w:pPr>
+    </w:lvl>
+    <w:lvl w:ilvl="8" w:tplc="241A001B" w:tentative="1">
+      <w:start w:val="1"/>
+      <w:numFmt w:val="lowerRoman"/>
+      <w:lvlText w:val="%9."/>
+      <w:lvlJc w:val="right"/>
+      <w:pPr>
+        <w:ind w:left="6480" w:hanging="180"/>
+      </w:pPr>
+    </w:lvl>
+  </w:abstractNum>
+  <w:abstractNum w:abstractNumId="1" w15:restartNumberingAfterBreak="0">
+    <w:nsid w:val="698E4559"/>
+    <w:multiLevelType w:val="hybridMultilevel"/>
+    <w:tmpl w:val="59B881E2"/>
+    <w:lvl w:ilvl="0" w:tplc="241A000F">
+      <w:start w:val="1"/>
+      <w:numFmt w:val="decimal"/>
+      <w:lvlText w:val="%1."/>
+      <w:lvlJc w:val="left"/>
+      <w:pPr>
+        <w:ind w:left="720" w:hanging="360"/>
+      </w:pPr>
+    </w:lvl>
+    <w:lvl w:ilvl="1" w:tplc="241A0019" w:tentative="1">
+      <w:start w:val="1"/>
+      <w:numFmt w:val="lowerLetter"/>
+      <w:lvlText w:val="%2."/>
+      <w:lvlJc w:val="left"/>
+      <w:pPr>
+        <w:ind w:left="1440" w:hanging="360"/>
+      </w:pPr>
+    </w:lvl>
+    <w:lvl w:ilvl="2" w:tplc="241A001B" w:tentative="1">
+      <w:start w:val="1"/>
+      <w:numFmt w:val="lowerRoman"/>
+      <w:lvlText w:val="%3."/>
+      <w:lvlJc w:val="right"/>
+      <w:pPr>
+        <w:ind w:left="2160" w:hanging="180"/>
+      </w:pPr>
+    </w:lvl>
+    <w:lvl w:ilvl="3" w:tplc="241A000F" w:tentative="1">
+      <w:start w:val="1"/>
+      <w:numFmt w:val="decimal"/>
+      <w:lvlText w:val="%4."/>
+      <w:lvlJc w:val="left"/>
+      <w:pPr>
+        <w:ind w:left="2880" w:hanging="360"/>
+      </w:pPr>
+    </w:lvl>
+    <w:lvl w:ilvl="4" w:tplc="241A0019" w:tentative="1">
+      <w:start w:val="1"/>
+      <w:numFmt w:val="lowerLetter"/>
+      <w:lvlText w:val="%5."/>
+      <w:lvlJc w:val="left"/>
+      <w:pPr>
+        <w:ind w:left="3600" w:hanging="360"/>
+      </w:pPr>
+    </w:lvl>
+    <w:lvl w:ilvl="5" w:tplc="241A001B" w:tentative="1">
+      <w:start w:val="1"/>
+      <w:numFmt w:val="lowerRoman"/>
+      <w:lvlText w:val="%6."/>
+      <w:lvlJc w:val="right"/>
+      <w:pPr>
+        <w:ind w:left="4320" w:hanging="180"/>
+      </w:pPr>
+    </w:lvl>
+    <w:lvl w:ilvl="6" w:tplc="241A000F" w:tentative="1">
+      <w:start w:val="1"/>
+      <w:numFmt w:val="decimal"/>
+      <w:lvlText w:val="%7."/>
+      <w:lvlJc w:val="left"/>
+      <w:pPr>
+        <w:ind w:left="5040" w:hanging="360"/>
+      </w:pPr>
+    </w:lvl>
+    <w:lvl w:ilvl="7" w:tplc="241A0019" w:tentative="1">
+      <w:start w:val="1"/>
+      <w:numFmt w:val="lowerLetter"/>
+      <w:lvlText w:val="%8."/>
+      <w:lvlJc w:val="left"/>
+      <w:pPr>
+        <w:ind w:left="5760" w:hanging="360"/>
+      </w:pPr>
+    </w:lvl>
+    <w:lvl w:ilvl="8" w:tplc="241A001B" w:tentative="1">
+      <w:start w:val="1"/>
+      <w:numFmt w:val="lowerRoman"/>
+      <w:lvlText w:val="%9."/>
+      <w:lvlJc w:val="right"/>
+      <w:pPr>
+        <w:ind w:left="6480" w:hanging="180"/>
+      </w:pPr>
+    </w:lvl>
+  </w:abstractNum>
+  <w:abstractNum w:abstractNumId="2" w15:restartNumberingAfterBreak="0">
+    <w:nsid w:val="6B0D18CD"/>
+    <w:multiLevelType w:val="hybridMultilevel"/>
+    <w:tmpl w:val="26340504"/>
+    <w:lvl w:ilvl="0" w:tplc="241A000F">
+      <w:start w:val="1"/>
+      <w:numFmt w:val="decimal"/>
+      <w:lvlText w:val="%1."/>
+      <w:lvlJc w:val="left"/>
+      <w:pPr>
+        <w:ind w:left="720" w:hanging="360"/>
+      </w:pPr>
+    </w:lvl>
+    <w:lvl w:ilvl="1" w:tplc="241A0019" w:tentative="1">
+      <w:start w:val="1"/>
+      <w:numFmt w:val="lowerLetter"/>
+      <w:lvlText w:val="%2."/>
+      <w:lvlJc w:val="left"/>
+      <w:pPr>
+        <w:ind w:left="1440" w:hanging="360"/>
+      </w:pPr>
+    </w:lvl>
+    <w:lvl w:ilvl="2" w:tplc="241A001B" w:tentative="1">
+      <w:start w:val="1"/>
+      <w:numFmt w:val="lowerRoman"/>
+      <w:lvlText w:val="%3."/>
+      <w:lvlJc w:val="right"/>
+      <w:pPr>
+        <w:ind w:left="2160" w:hanging="180"/>
+      </w:pPr>
+    </w:lvl>
+    <w:lvl w:ilvl="3" w:tplc="241A000F" w:tentative="1">
+      <w:start w:val="1"/>
+      <w:numFmt w:val="decimal"/>
+      <w:lvlText w:val="%4."/>
+      <w:lvlJc w:val="left"/>
+      <w:pPr>
+        <w:ind w:left="2880" w:hanging="360"/>
+      </w:pPr>
+    </w:lvl>
+    <w:lvl w:ilvl="4" w:tplc="241A0019" w:tentative="1">
+      <w:start w:val="1"/>
+      <w:numFmt w:val="lowerLetter"/>
+      <w:lvlText w:val="%5."/>
+      <w:lvlJc w:val="left"/>
+      <w:pPr>
+        <w:ind w:left="3600" w:hanging="360"/>
+      </w:pPr>
+    </w:lvl>
+    <w:lvl w:ilvl="5" w:tplc="241A001B" w:tentative="1">
+      <w:start w:val="1"/>
+      <w:numFmt w:val="lowerRoman"/>
+      <w:lvlText w:val="%6."/>
+      <w:lvlJc w:val="right"/>
+      <w:pPr>
+        <w:ind w:left="4320" w:hanging="180"/>
+      </w:pPr>
+    </w:lvl>
+    <w:lvl w:ilvl="6" w:tplc="241A000F" w:tentative="1">
+      <w:start w:val="1"/>
+      <w:numFmt w:val="decimal"/>
+      <w:lvlText w:val="%7."/>
+      <w:lvlJc w:val="left"/>
+      <w:pPr>
+        <w:ind w:left="5040" w:hanging="360"/>
+      </w:pPr>
+    </w:lvl>
+    <w:lvl w:ilvl="7" w:tplc="241A0019" w:tentative="1">
+      <w:start w:val="1"/>
+      <w:numFmt w:val="lowerLetter"/>
+      <w:lvlText w:val="%8."/>
+      <w:lvlJc w:val="left"/>
+      <w:pPr>
+        <w:ind w:left="5760" w:hanging="360"/>
+      </w:pPr>
+    </w:lvl>
+    <w:lvl w:ilvl="8" w:tplc="241A001B" w:tentative="1">
+      <w:start w:val="1"/>
+      <w:numFmt w:val="lowerRoman"/>
+      <w:lvlText w:val="%9."/>
+      <w:lvlJc w:val="right"/>
+      <w:pPr>
+        <w:ind w:left="6480" w:hanging="180"/>
+      </w:pPr>
+    </w:lvl>
+  </w:abstractNum>
+  <w:abstractNum w:abstractNumId="3" w15:restartNumberingAfterBreak="0">
+    <w:nsid w:val="7D0F09F3"/>
+    <w:multiLevelType w:val="hybridMultilevel"/>
+    <w:tmpl w:val="ABBE25CE"/>
+    <w:lvl w:ilvl="0" w:tplc="241A0001">
+      <w:start w:val="1"/>
+      <w:numFmt w:val="bullet"/>
+      <w:lvlText w:val=""/>
+      <w:lvlJc w:val="left"/>
+      <w:pPr>
+        <w:ind w:left="360" w:hanging="360"/>
+      </w:pPr>
+      <w:rPr>
+        <w:rFonts w:ascii="Symbol" w:hAnsi="Symbol" w:hint="default"/>
+      </w:rPr>
+    </w:lvl>
+    <w:lvl w:ilvl="1" w:tplc="241A0003" w:tentative="1">
+      <w:start w:val="1"/>
+      <w:numFmt w:val="bullet"/>
+      <w:lvlText w:val="o"/>
+      <w:lvlJc w:val="left"/>
+      <w:pPr>
+        <w:ind w:left="1080" w:hanging="360"/>
+      </w:pPr>
+      <w:rPr>
+        <w:rFonts w:ascii="Courier New" w:hAnsi="Courier New" w:cs="Courier New" w:hint="default"/>
+      </w:rPr>
+    </w:lvl>
+    <w:lvl w:ilvl="2" w:tplc="241A0005" w:tentative="1">
+      <w:start w:val="1"/>
+      <w:numFmt w:val="bullet"/>
+      <w:lvlText w:val=""/>
+      <w:lvlJc w:val="left"/>
+      <w:pPr>
+        <w:ind w:left="1800" w:hanging="360"/>
+      </w:pPr>
+      <w:rPr>
+        <w:rFonts w:ascii="Wingdings" w:hAnsi="Wingdings" w:hint="default"/>
+      </w:rPr>
+    </w:lvl>
+    <w:lvl w:ilvl="3" w:tplc="241A0001" w:tentative="1">
+      <w:start w:val="1"/>
+      <w:numFmt w:val="bullet"/>
+      <w:lvlText w:val=""/>
+      <w:lvlJc w:val="left"/>
+      <w:pPr>
+        <w:ind w:left="2520" w:hanging="360"/>
+      </w:pPr>
+      <w:rPr>
+        <w:rFonts w:ascii="Symbol" w:hAnsi="Symbol" w:hint="default"/>
+      </w:rPr>
+    </w:lvl>
+    <w:lvl w:ilvl="4" w:tplc="241A0003" w:tentative="1">
+      <w:start w:val="1"/>
+      <w:numFmt w:val="bullet"/>
+      <w:lvlText w:val="o"/>
+      <w:lvlJc w:val="left"/>
+      <w:pPr>
+        <w:ind w:left="3240" w:hanging="360"/>
+      </w:pPr>
+      <w:rPr>
+        <w:rFonts w:ascii="Courier New" w:hAnsi="Courier New" w:cs="Courier New" w:hint="default"/>
+      </w:rPr>
+    </w:lvl>
+    <w:lvl w:ilvl="5" w:tplc="241A0005" w:tentative="1">
+      <w:start w:val="1"/>
+      <w:numFmt w:val="bullet"/>
+      <w:lvlText w:val=""/>
+      <w:lvlJc w:val="left"/>
+      <w:pPr>
+        <w:ind w:left="3960" w:hanging="360"/>
+      </w:pPr>
+      <w:rPr>
+        <w:rFonts w:ascii="Wingdings" w:hAnsi="Wingdings" w:hint="default"/>
+      </w:rPr>
+    </w:lvl>
+    <w:lvl w:ilvl="6" w:tplc="241A0001" w:tentative="1">
+      <w:start w:val="1"/>
+      <w:numFmt w:val="bullet"/>
+      <w:lvlText w:val=""/>
+      <w:lvlJc w:val="left"/>
+      <w:pPr>
+        <w:ind w:left="4680" w:hanging="360"/>
+      </w:pPr>
+      <w:rPr>
+        <w:rFonts w:ascii="Symbol" w:hAnsi="Symbol" w:hint="default"/>
+      </w:rPr>
+    </w:lvl>
+    <w:lvl w:ilvl="7" w:tplc="241A0003" w:tentative="1">
+      <w:start w:val="1"/>
+      <w:numFmt w:val="bullet"/>
+      <w:lvlText w:val="o"/>
+      <w:lvlJc w:val="left"/>
+      <w:pPr>
+        <w:ind w:left="5400" w:hanging="360"/>
+      </w:pPr>
+      <w:rPr>
+        <w:rFonts w:ascii="Courier New" w:hAnsi="Courier New" w:cs="Courier New" w:hint="default"/>
+      </w:rPr>
+    </w:lvl>
+    <w:lvl w:ilvl="8" w:tplc="241A0005" w:tentative="1">
+      <w:start w:val="1"/>
+      <w:numFmt w:val="bullet"/>
+      <w:lvlText w:val=""/>
+      <w:lvlJc w:val="left"/>
+      <w:pPr>
+        <w:ind w:left="6120" w:hanging="360"/>
+      </w:pPr>
+      <w:rPr>
+        <w:rFonts w:ascii="Wingdings" w:hAnsi="Wingdings" w:hint="default"/>
+      </w:rPr>
+    </w:lvl>
+  </w:abstractNum>
+  <w:num w:numId="1" w16cid:durableId="1173183042">
+    <w:abstractNumId w:val="2"/>
+  </w:num>
+  <w:num w:numId="2" w16cid:durableId="1058286233">
+    <w:abstractNumId w:val="1"/>
+  </w:num>
+  <w:num w:numId="3" w16cid:durableId="1599606809">
+    <w:abstractNumId w:val="0"/>
+  </w:num>
+  <w:num w:numId="4" w16cid:durableId="1952124067">
+    <w:abstractNumId w:val="3"/>
+  </w:num>
+</w:numbering>
 </file>
 
 <file path=word/styles.xml><?xml version="1.0" encoding="utf-8"?>
@@ -641,8 +1579,57 @@
   <w:style w:type="paragraph" w:default="1" w:styleId="Normal">
     <w:name w:val="Normal"/>
     <w:qFormat/>
+    <w:rsid w:val="00063CA8"/>
+    <w:pPr>
+      <w:jc w:val="both"/>
+    </w:pPr>
     <w:rPr>
+      <w:sz w:val="24"/>
       <w:lang w:val="sr-Latn-RS"/>
+    </w:rPr>
+  </w:style>
+  <w:style w:type="paragraph" w:styleId="Heading1">
+    <w:name w:val="heading 1"/>
+    <w:basedOn w:val="Normal"/>
+    <w:next w:val="Normal"/>
+    <w:link w:val="Heading1Char"/>
+    <w:uiPriority w:val="9"/>
+    <w:qFormat/>
+    <w:rsid w:val="000263D2"/>
+    <w:pPr>
+      <w:keepNext/>
+      <w:keepLines/>
+      <w:spacing w:before="240" w:after="0"/>
+      <w:outlineLvl w:val="0"/>
+    </w:pPr>
+    <w:rPr>
+      <w:rFonts w:asciiTheme="majorHAnsi" w:eastAsiaTheme="majorEastAsia" w:hAnsiTheme="majorHAnsi" w:cstheme="majorBidi"/>
+      <w:color w:val="2F5496" w:themeColor="accent1" w:themeShade="BF"/>
+      <w:sz w:val="32"/>
+      <w:szCs w:val="32"/>
+    </w:rPr>
+  </w:style>
+  <w:style w:type="paragraph" w:styleId="Heading2">
+    <w:name w:val="heading 2"/>
+    <w:basedOn w:val="Normal"/>
+    <w:next w:val="Normal"/>
+    <w:link w:val="Heading2Char"/>
+    <w:autoRedefine/>
+    <w:uiPriority w:val="9"/>
+    <w:unhideWhenUsed/>
+    <w:qFormat/>
+    <w:rsid w:val="00063CA8"/>
+    <w:pPr>
+      <w:keepNext/>
+      <w:keepLines/>
+      <w:spacing w:before="280" w:after="240"/>
+      <w:outlineLvl w:val="1"/>
+    </w:pPr>
+    <w:rPr>
+      <w:rFonts w:asciiTheme="majorHAnsi" w:eastAsiaTheme="majorEastAsia" w:hAnsiTheme="majorHAnsi" w:cstheme="majorBidi"/>
+      <w:b/>
+      <w:sz w:val="32"/>
+      <w:szCs w:val="26"/>
     </w:rPr>
   </w:style>
   <w:style w:type="character" w:default="1" w:styleId="DefaultParagraphFont">
@@ -671,6 +1658,95 @@
     <w:uiPriority w:val="99"/>
     <w:semiHidden/>
     <w:unhideWhenUsed/>
+  </w:style>
+  <w:style w:type="paragraph" w:styleId="Header">
+    <w:name w:val="header"/>
+    <w:basedOn w:val="Normal"/>
+    <w:link w:val="HeaderChar"/>
+    <w:uiPriority w:val="99"/>
+    <w:unhideWhenUsed/>
+    <w:rsid w:val="003D127C"/>
+    <w:pPr>
+      <w:tabs>
+        <w:tab w:val="center" w:pos="4680"/>
+        <w:tab w:val="right" w:pos="9360"/>
+      </w:tabs>
+      <w:spacing w:after="0" w:line="240" w:lineRule="auto"/>
+    </w:pPr>
+  </w:style>
+  <w:style w:type="character" w:customStyle="1" w:styleId="HeaderChar">
+    <w:name w:val="Header Char"/>
+    <w:basedOn w:val="DefaultParagraphFont"/>
+    <w:link w:val="Header"/>
+    <w:uiPriority w:val="99"/>
+    <w:rsid w:val="003D127C"/>
+    <w:rPr>
+      <w:lang w:val="sr-Latn-RS"/>
+    </w:rPr>
+  </w:style>
+  <w:style w:type="paragraph" w:styleId="Footer">
+    <w:name w:val="footer"/>
+    <w:basedOn w:val="Normal"/>
+    <w:link w:val="FooterChar"/>
+    <w:uiPriority w:val="99"/>
+    <w:unhideWhenUsed/>
+    <w:rsid w:val="003D127C"/>
+    <w:pPr>
+      <w:tabs>
+        <w:tab w:val="center" w:pos="4680"/>
+        <w:tab w:val="right" w:pos="9360"/>
+      </w:tabs>
+      <w:spacing w:after="0" w:line="240" w:lineRule="auto"/>
+    </w:pPr>
+  </w:style>
+  <w:style w:type="character" w:customStyle="1" w:styleId="FooterChar">
+    <w:name w:val="Footer Char"/>
+    <w:basedOn w:val="DefaultParagraphFont"/>
+    <w:link w:val="Footer"/>
+    <w:uiPriority w:val="99"/>
+    <w:rsid w:val="003D127C"/>
+    <w:rPr>
+      <w:lang w:val="sr-Latn-RS"/>
+    </w:rPr>
+  </w:style>
+  <w:style w:type="paragraph" w:styleId="ListParagraph">
+    <w:name w:val="List Paragraph"/>
+    <w:basedOn w:val="Normal"/>
+    <w:uiPriority w:val="34"/>
+    <w:qFormat/>
+    <w:rsid w:val="0008038C"/>
+    <w:pPr>
+      <w:ind w:left="720"/>
+      <w:contextualSpacing/>
+    </w:pPr>
+  </w:style>
+  <w:style w:type="character" w:customStyle="1" w:styleId="Heading2Char">
+    <w:name w:val="Heading 2 Char"/>
+    <w:basedOn w:val="DefaultParagraphFont"/>
+    <w:link w:val="Heading2"/>
+    <w:uiPriority w:val="9"/>
+    <w:rsid w:val="00063CA8"/>
+    <w:rPr>
+      <w:rFonts w:asciiTheme="majorHAnsi" w:eastAsiaTheme="majorEastAsia" w:hAnsiTheme="majorHAnsi" w:cstheme="majorBidi"/>
+      <w:b/>
+      <w:sz w:val="32"/>
+      <w:szCs w:val="26"/>
+      <w:lang w:val="sr-Latn-RS"/>
+    </w:rPr>
+  </w:style>
+  <w:style w:type="character" w:customStyle="1" w:styleId="Heading1Char">
+    <w:name w:val="Heading 1 Char"/>
+    <w:basedOn w:val="DefaultParagraphFont"/>
+    <w:link w:val="Heading1"/>
+    <w:uiPriority w:val="9"/>
+    <w:rsid w:val="000263D2"/>
+    <w:rPr>
+      <w:rFonts w:asciiTheme="majorHAnsi" w:eastAsiaTheme="majorEastAsia" w:hAnsiTheme="majorHAnsi" w:cstheme="majorBidi"/>
+      <w:color w:val="2F5496" w:themeColor="accent1" w:themeShade="BF"/>
+      <w:sz w:val="32"/>
+      <w:szCs w:val="32"/>
+      <w:lang w:val="sr-Latn-RS"/>
+    </w:rPr>
   </w:style>
 </w:styles>
 </file>

</xml_diff>

<commit_message>
Kontroler i mapper objasnjene
</commit_message>
<xml_diff>
--- a/Arhitektura sistema.docx
+++ b/Arhitektura sistema.docx
@@ -133,106 +133,19 @@
       <w:pPr>
         <w:pStyle w:val="Heading2"/>
       </w:pPr>
-      <w:proofErr w:type="spellStart"/>
       <w:r>
         <w:t>Frontend</w:t>
       </w:r>
-      <w:proofErr w:type="spellEnd"/>
-      <w:r>
-        <w:t xml:space="preserve"> ( veza sa </w:t>
-      </w:r>
-      <w:proofErr w:type="spellStart"/>
-      <w:r>
-        <w:t>backend</w:t>
-      </w:r>
-      <w:proofErr w:type="spellEnd"/>
-      <w:r>
-        <w:t>-om )</w:t>
-      </w:r>
-    </w:p>
-    <w:p>
-      <w:r>
-        <w:t>Single-</w:t>
-      </w:r>
-      <w:proofErr w:type="spellStart"/>
-      <w:r>
-        <w:t>spa</w:t>
-      </w:r>
-      <w:proofErr w:type="spellEnd"/>
-      <w:r>
-        <w:t xml:space="preserve"> se sastoji od 7 </w:t>
-      </w:r>
-      <w:proofErr w:type="spellStart"/>
-      <w:r>
-        <w:t>mikrofrontend</w:t>
-      </w:r>
-      <w:proofErr w:type="spellEnd"/>
-      <w:r>
-        <w:t xml:space="preserve">-a. Svaki </w:t>
-      </w:r>
-      <w:proofErr w:type="spellStart"/>
-      <w:r>
-        <w:t>mikroforntend</w:t>
-      </w:r>
-      <w:proofErr w:type="spellEnd"/>
-      <w:r>
-        <w:t xml:space="preserve"> ima svoje servis klase i </w:t>
-      </w:r>
-      <w:proofErr w:type="spellStart"/>
-      <w:r>
-        <w:t>interseptor</w:t>
-      </w:r>
-      <w:proofErr w:type="spellEnd"/>
-      <w:r>
-        <w:t xml:space="preserve"> klasu sa kojima komunicira sa </w:t>
-      </w:r>
-      <w:proofErr w:type="spellStart"/>
-      <w:r>
-        <w:t>backend</w:t>
-      </w:r>
-      <w:proofErr w:type="spellEnd"/>
-      <w:r>
-        <w:t xml:space="preserve">-om. </w:t>
-      </w:r>
-      <w:proofErr w:type="spellStart"/>
-      <w:r>
-        <w:t>Interseptor</w:t>
-      </w:r>
-      <w:proofErr w:type="spellEnd"/>
-      <w:r>
-        <w:t xml:space="preserve"> klasa stavlja u svaki HTTP zahtev, u njegov </w:t>
-      </w:r>
-      <w:proofErr w:type="spellStart"/>
-      <w:r>
-        <w:t>header</w:t>
-      </w:r>
-      <w:proofErr w:type="spellEnd"/>
-      <w:r>
-        <w:t xml:space="preserve">, </w:t>
-      </w:r>
-      <w:proofErr w:type="spellStart"/>
-      <w:r>
-        <w:t>token</w:t>
-      </w:r>
-      <w:proofErr w:type="spellEnd"/>
-      <w:r>
-        <w:t xml:space="preserve"> i </w:t>
-      </w:r>
-      <w:proofErr w:type="spellStart"/>
-      <w:r>
-        <w:t>fingerprint</w:t>
-      </w:r>
-      <w:proofErr w:type="spellEnd"/>
-      <w:r>
-        <w:t xml:space="preserve"> ( u </w:t>
-      </w:r>
-      <w:proofErr w:type="spellStart"/>
-      <w:r>
-        <w:t>browser</w:t>
-      </w:r>
-      <w:proofErr w:type="spellEnd"/>
-      <w:r>
-        <w:t>-u se čuvaju kao kolačići )</w:t>
+      <w:r>
+        <w:t xml:space="preserve"> ( veza sa backend-om )</w:t>
+      </w:r>
+    </w:p>
+    <w:p>
+      <w:r>
+        <w:t>Single-spa se sastoji od 7 mikrofrontend-a. Svaki mikroforntend ima svoje servis klase i interseptor klasu sa kojima komunicira sa backend-om. Interseptor klasa stavlja u svaki HTTP zahtev, u njegov header, token i fingerprint</w:t>
+      </w:r>
+      <w:r>
+        <w:t xml:space="preserve"> ( u browser-u se čuvaju kao kolačići )</w:t>
       </w:r>
       <w:r>
         <w:t xml:space="preserve">. Oni su važni za </w:t>
@@ -241,15 +154,7 @@
         <w:t>RBAC</w:t>
       </w:r>
       <w:r>
-        <w:t xml:space="preserve"> sigurnosni sistem koji je u </w:t>
-      </w:r>
-      <w:proofErr w:type="spellStart"/>
-      <w:r>
-        <w:t>backend</w:t>
-      </w:r>
-      <w:proofErr w:type="spellEnd"/>
-      <w:r>
-        <w:t>-u i bez njih</w:t>
+        <w:t xml:space="preserve"> sigurnosni sistem koji je u backend-u i bez njih</w:t>
       </w:r>
       <w:r>
         <w:t xml:space="preserve"> se</w:t>
@@ -279,77 +184,7 @@
         <w:rPr>
           <w:szCs w:val="24"/>
         </w:rPr>
-        <w:t xml:space="preserve">Java je </w:t>
-      </w:r>
-      <w:proofErr w:type="spellStart"/>
-      <w:r>
-        <w:rPr>
-          <w:szCs w:val="24"/>
-        </w:rPr>
-        <w:t>objektno</w:t>
-      </w:r>
-      <w:proofErr w:type="spellEnd"/>
-      <w:r>
-        <w:rPr>
-          <w:szCs w:val="24"/>
-        </w:rPr>
-        <w:t xml:space="preserve">-orijentisani programski jezik koji je razvila kompanija </w:t>
-      </w:r>
-      <w:proofErr w:type="spellStart"/>
-      <w:r>
-        <w:rPr>
-          <w:szCs w:val="24"/>
-        </w:rPr>
-        <w:t>Sun</w:t>
-      </w:r>
-      <w:proofErr w:type="spellEnd"/>
-      <w:r>
-        <w:rPr>
-          <w:szCs w:val="24"/>
-        </w:rPr>
-        <w:t xml:space="preserve"> </w:t>
-      </w:r>
-      <w:proofErr w:type="spellStart"/>
-      <w:r>
-        <w:rPr>
-          <w:szCs w:val="24"/>
-        </w:rPr>
-        <w:t>Microsystems</w:t>
-      </w:r>
-      <w:proofErr w:type="spellEnd"/>
-      <w:r>
-        <w:rPr>
-          <w:szCs w:val="24"/>
-        </w:rPr>
-        <w:t xml:space="preserve"> (sada deo </w:t>
-      </w:r>
-      <w:proofErr w:type="spellStart"/>
-      <w:r>
-        <w:rPr>
-          <w:szCs w:val="24"/>
-        </w:rPr>
-        <w:t>Oracle</w:t>
-      </w:r>
-      <w:proofErr w:type="spellEnd"/>
-      <w:r>
-        <w:rPr>
-          <w:szCs w:val="24"/>
-        </w:rPr>
-        <w:t xml:space="preserve"> </w:t>
-      </w:r>
-      <w:proofErr w:type="spellStart"/>
-      <w:r>
-        <w:rPr>
-          <w:szCs w:val="24"/>
-        </w:rPr>
-        <w:t>Corporation</w:t>
-      </w:r>
-      <w:proofErr w:type="spellEnd"/>
-      <w:r>
-        <w:rPr>
-          <w:szCs w:val="24"/>
-        </w:rPr>
-        <w:t>).</w:t>
+        <w:t>Java je objektno-orijentisani programski jezik koji je razvila kompanija Sun Microsystems (sada deo Oracle Corporation).</w:t>
       </w:r>
       <w:r>
         <w:rPr>
@@ -382,21 +217,7 @@
         <w:rPr>
           <w:szCs w:val="24"/>
         </w:rPr>
-        <w:t xml:space="preserve">Java je potpuno </w:t>
-      </w:r>
-      <w:proofErr w:type="spellStart"/>
-      <w:r>
-        <w:rPr>
-          <w:szCs w:val="24"/>
-        </w:rPr>
-        <w:t>objektno</w:t>
-      </w:r>
-      <w:proofErr w:type="spellEnd"/>
-      <w:r>
-        <w:rPr>
-          <w:szCs w:val="24"/>
-        </w:rPr>
-        <w:t>-orijentisani jezik, što znači da se sve u Javi smatra objektima koji imaju svoje atribute i metode.</w:t>
+        <w:t>Java je potpuno objektno-orijentisani jezik, što znači da se sve u Javi smatra objektima koji imaju svoje atribute i metode.</w:t>
       </w:r>
     </w:p>
     <w:p>
@@ -417,49 +238,7 @@
         <w:rPr>
           <w:szCs w:val="24"/>
         </w:rPr>
-        <w:t xml:space="preserve">Java je </w:t>
-      </w:r>
-      <w:proofErr w:type="spellStart"/>
-      <w:r>
-        <w:rPr>
-          <w:szCs w:val="24"/>
-        </w:rPr>
-        <w:t>platformski</w:t>
-      </w:r>
-      <w:proofErr w:type="spellEnd"/>
-      <w:r>
-        <w:rPr>
-          <w:szCs w:val="24"/>
-        </w:rPr>
-        <w:t xml:space="preserve"> nezavisan jezik, što znači da se Java programi mogu izvršavati na različitim operativnim sistemima, pod uslovom da je instalirana Java </w:t>
-      </w:r>
-      <w:proofErr w:type="spellStart"/>
-      <w:r>
-        <w:rPr>
-          <w:szCs w:val="24"/>
-        </w:rPr>
-        <w:t>Virtual</w:t>
-      </w:r>
-      <w:proofErr w:type="spellEnd"/>
-      <w:r>
-        <w:rPr>
-          <w:szCs w:val="24"/>
-        </w:rPr>
-        <w:t xml:space="preserve"> </w:t>
-      </w:r>
-      <w:proofErr w:type="spellStart"/>
-      <w:r>
-        <w:rPr>
-          <w:szCs w:val="24"/>
-        </w:rPr>
-        <w:t>Machine</w:t>
-      </w:r>
-      <w:proofErr w:type="spellEnd"/>
-      <w:r>
-        <w:rPr>
-          <w:szCs w:val="24"/>
-        </w:rPr>
-        <w:t xml:space="preserve"> (JVM).</w:t>
+        <w:t>Java je platformski nezavisan jezik, što znači da se Java programi mogu izvršavati na različitim operativnim sistemima, pod uslovom da je instalirana Java Virtual Machine (JVM).</w:t>
       </w:r>
     </w:p>
     <w:p>
@@ -501,35 +280,7 @@
         <w:rPr>
           <w:szCs w:val="24"/>
         </w:rPr>
-        <w:t xml:space="preserve">Java koristi </w:t>
-      </w:r>
-      <w:proofErr w:type="spellStart"/>
-      <w:r>
-        <w:rPr>
-          <w:szCs w:val="24"/>
-        </w:rPr>
-        <w:t>garbage</w:t>
-      </w:r>
-      <w:proofErr w:type="spellEnd"/>
-      <w:r>
-        <w:rPr>
-          <w:szCs w:val="24"/>
-        </w:rPr>
-        <w:t xml:space="preserve"> </w:t>
-      </w:r>
-      <w:proofErr w:type="spellStart"/>
-      <w:r>
-        <w:rPr>
-          <w:szCs w:val="24"/>
-        </w:rPr>
-        <w:t>collector</w:t>
-      </w:r>
-      <w:proofErr w:type="spellEnd"/>
-      <w:r>
-        <w:rPr>
-          <w:szCs w:val="24"/>
-        </w:rPr>
-        <w:t xml:space="preserve"> koji automatski upravlja memorijom, olakšavajući programerima rad sa memorijom i smanjujući mogućnost curenja memorije.</w:t>
+        <w:t>Java koristi garbage collector koji automatski upravlja memorijom, olakšavajući programerima rad sa memorijom i smanjujući mogućnost curenja memorije.</w:t>
       </w:r>
     </w:p>
     <w:p>
@@ -550,49 +301,7 @@
         <w:rPr>
           <w:szCs w:val="24"/>
         </w:rPr>
-        <w:t xml:space="preserve">Java ima bogatu kolekciju biblioteka i okvira koji olakšavaju razvoj aplikacija, kao što su </w:t>
-      </w:r>
-      <w:proofErr w:type="spellStart"/>
-      <w:r>
-        <w:rPr>
-          <w:szCs w:val="24"/>
-        </w:rPr>
-        <w:t>Spring</w:t>
-      </w:r>
-      <w:proofErr w:type="spellEnd"/>
-      <w:r>
-        <w:rPr>
-          <w:szCs w:val="24"/>
-        </w:rPr>
-        <w:t xml:space="preserve">, </w:t>
-      </w:r>
-      <w:proofErr w:type="spellStart"/>
-      <w:r>
-        <w:rPr>
-          <w:szCs w:val="24"/>
-        </w:rPr>
-        <w:t>Hibernate</w:t>
-      </w:r>
-      <w:proofErr w:type="spellEnd"/>
-      <w:r>
-        <w:rPr>
-          <w:szCs w:val="24"/>
-        </w:rPr>
-        <w:t xml:space="preserve">, </w:t>
-      </w:r>
-      <w:proofErr w:type="spellStart"/>
-      <w:r>
-        <w:rPr>
-          <w:szCs w:val="24"/>
-        </w:rPr>
-        <w:t>JavaFX</w:t>
-      </w:r>
-      <w:proofErr w:type="spellEnd"/>
-      <w:r>
-        <w:rPr>
-          <w:szCs w:val="24"/>
-        </w:rPr>
-        <w:t>, itd.</w:t>
+        <w:t>Java ima bogatu kolekciju biblioteka i okvira koji olakšavaju razvoj aplikacija, kao što su Spring, Hibernate, JavaFX, itd.</w:t>
       </w:r>
     </w:p>
     <w:p>
@@ -613,21 +322,7 @@
         <w:rPr>
           <w:szCs w:val="24"/>
         </w:rPr>
-        <w:t xml:space="preserve">Java ima ugrađene mehanizme za sigurnost, uključujući sigurnosne </w:t>
-      </w:r>
-      <w:proofErr w:type="spellStart"/>
-      <w:r>
-        <w:rPr>
-          <w:szCs w:val="24"/>
-        </w:rPr>
-        <w:t>sandbox</w:t>
-      </w:r>
-      <w:proofErr w:type="spellEnd"/>
-      <w:r>
-        <w:rPr>
-          <w:szCs w:val="24"/>
-        </w:rPr>
-        <w:t xml:space="preserve"> okoline i digitalno potpisivanje koda.</w:t>
+        <w:t>Java ima ugrađene mehanizme za sigurnost, uključujući sigurnosne sandbox okoline i digitalno potpisivanje koda.</w:t>
       </w:r>
     </w:p>
     <w:p>
@@ -643,102 +338,21 @@
         <w:rPr>
           <w:szCs w:val="24"/>
         </w:rPr>
-        <w:t xml:space="preserve">Java se često koristi za razvoj velikih i kompleksnih sistema, a Java </w:t>
-      </w:r>
-      <w:proofErr w:type="spellStart"/>
-      <w:r>
-        <w:rPr>
-          <w:szCs w:val="24"/>
-        </w:rPr>
-        <w:t>Virtual</w:t>
-      </w:r>
-      <w:proofErr w:type="spellEnd"/>
-      <w:r>
-        <w:rPr>
-          <w:szCs w:val="24"/>
-        </w:rPr>
-        <w:t xml:space="preserve"> </w:t>
-      </w:r>
-      <w:proofErr w:type="spellStart"/>
-      <w:r>
-        <w:rPr>
-          <w:szCs w:val="24"/>
-        </w:rPr>
-        <w:t>Machine</w:t>
-      </w:r>
-      <w:proofErr w:type="spellEnd"/>
-      <w:r>
-        <w:rPr>
-          <w:szCs w:val="24"/>
-        </w:rPr>
-        <w:t xml:space="preserve"> (JVM) omogućava </w:t>
-      </w:r>
-      <w:proofErr w:type="spellStart"/>
-      <w:r>
-        <w:rPr>
-          <w:szCs w:val="24"/>
-        </w:rPr>
-        <w:t>prenosivost</w:t>
-      </w:r>
-      <w:proofErr w:type="spellEnd"/>
-      <w:r>
-        <w:rPr>
-          <w:szCs w:val="24"/>
-        </w:rPr>
-        <w:t xml:space="preserve"> koda na različite platforme.</w:t>
+        <w:t>Java se često koristi za razvoj velikih i kompleksnih sistema, a Java Virtual Machine (JVM) omogućava prenosivost koda na različite platforme.</w:t>
       </w:r>
     </w:p>
     <w:p>
       <w:pPr>
         <w:pStyle w:val="Heading2"/>
       </w:pPr>
-      <w:proofErr w:type="spellStart"/>
       <w:r>
         <w:lastRenderedPageBreak/>
         <w:t>Spring</w:t>
       </w:r>
-      <w:proofErr w:type="spellEnd"/>
-    </w:p>
-    <w:p>
-      <w:proofErr w:type="spellStart"/>
-      <w:r>
-        <w:t>Spring</w:t>
-      </w:r>
-      <w:proofErr w:type="spellEnd"/>
-      <w:r>
-        <w:t xml:space="preserve"> je popularan </w:t>
-      </w:r>
-      <w:proofErr w:type="spellStart"/>
-      <w:r>
-        <w:t>open-source</w:t>
-      </w:r>
-      <w:proofErr w:type="spellEnd"/>
-      <w:r>
-        <w:t xml:space="preserve"> okvir (</w:t>
-      </w:r>
-      <w:proofErr w:type="spellStart"/>
-      <w:r>
-        <w:t>framework</w:t>
-      </w:r>
-      <w:proofErr w:type="spellEnd"/>
-      <w:r>
-        <w:t xml:space="preserve">) za razvoj softverskih aplikacija u programskom jeziku Java. Ovaj okvir pruža različite alate, biblioteke i komponente koje olakšavaju razvoj sigurnih, skalabilnih i visoko </w:t>
-      </w:r>
-      <w:proofErr w:type="spellStart"/>
-      <w:r>
-        <w:t>performantnih</w:t>
-      </w:r>
-      <w:proofErr w:type="spellEnd"/>
-      <w:r>
-        <w:t xml:space="preserve"> aplikacija. Ključne karakteristike </w:t>
-      </w:r>
-      <w:proofErr w:type="spellStart"/>
-      <w:r>
-        <w:t>Spring</w:t>
-      </w:r>
-      <w:proofErr w:type="spellEnd"/>
-      <w:r>
-        <w:t>-a uključuju:</w:t>
+    </w:p>
+    <w:p>
+      <w:r>
+        <w:t>Spring je popularan open-source okvir (framework) za razvoj softverskih aplikacija u programskom jeziku Java. Ovaj okvir pruža različite alate, biblioteke i komponente koje olakšavaju razvoj sigurnih, skalabilnih i visoko performantnih aplikacija. Ključne karakteristike Spring-a uključuju:</w:t>
       </w:r>
     </w:p>
     <w:p>
@@ -750,55 +364,7 @@
         </w:numPr>
       </w:pPr>
       <w:r>
-        <w:t>Inverzija kontrole (</w:t>
-      </w:r>
-      <w:proofErr w:type="spellStart"/>
-      <w:r>
-        <w:t>IoC</w:t>
-      </w:r>
-      <w:proofErr w:type="spellEnd"/>
-      <w:r>
-        <w:t xml:space="preserve"> - </w:t>
-      </w:r>
-      <w:proofErr w:type="spellStart"/>
-      <w:r>
-        <w:t>Inversion</w:t>
-      </w:r>
-      <w:proofErr w:type="spellEnd"/>
-      <w:r>
-        <w:t xml:space="preserve"> </w:t>
-      </w:r>
-      <w:proofErr w:type="spellStart"/>
-      <w:r>
-        <w:t>of</w:t>
-      </w:r>
-      <w:proofErr w:type="spellEnd"/>
-      <w:r>
-        <w:t xml:space="preserve"> </w:t>
-      </w:r>
-      <w:proofErr w:type="spellStart"/>
-      <w:r>
-        <w:t>Control</w:t>
-      </w:r>
-      <w:proofErr w:type="spellEnd"/>
-      <w:r>
-        <w:t xml:space="preserve">): </w:t>
-      </w:r>
-      <w:proofErr w:type="spellStart"/>
-      <w:r>
-        <w:t>Spring</w:t>
-      </w:r>
-      <w:proofErr w:type="spellEnd"/>
-      <w:r>
-        <w:t xml:space="preserve"> primenjuje koncept inverzije kontrole gde je kontejner (</w:t>
-      </w:r>
-      <w:proofErr w:type="spellStart"/>
-      <w:r>
-        <w:t>Spring</w:t>
-      </w:r>
-      <w:proofErr w:type="spellEnd"/>
-      <w:r>
-        <w:t xml:space="preserve"> kontejner) odgovoran za upravljanje životnim ciklusom objekata i njihovim zavisnostima.</w:t>
+        <w:t>Inverzija kontrole (IoC - Inversion of Control): Spring primenjuje koncept inverzije kontrole gde je kontejner (Spring kontejner) odgovoran za upravljanje životnim ciklusom objekata i njihovim zavisnostima.</w:t>
       </w:r>
     </w:p>
     <w:p>
@@ -810,55 +376,7 @@
         </w:numPr>
       </w:pPr>
       <w:r>
-        <w:t xml:space="preserve">Upravljanje zavisnostima (DI - </w:t>
-      </w:r>
-      <w:proofErr w:type="spellStart"/>
-      <w:r>
-        <w:t>Dependency</w:t>
-      </w:r>
-      <w:proofErr w:type="spellEnd"/>
-      <w:r>
-        <w:t xml:space="preserve"> </w:t>
-      </w:r>
-      <w:proofErr w:type="spellStart"/>
-      <w:r>
-        <w:t>Injection</w:t>
-      </w:r>
-      <w:proofErr w:type="spellEnd"/>
-      <w:r>
-        <w:t xml:space="preserve">): </w:t>
-      </w:r>
-      <w:proofErr w:type="spellStart"/>
-      <w:r>
-        <w:t>Spring</w:t>
-      </w:r>
-      <w:proofErr w:type="spellEnd"/>
-      <w:r>
-        <w:t xml:space="preserve"> koristi </w:t>
-      </w:r>
-      <w:proofErr w:type="spellStart"/>
-      <w:r>
-        <w:t>Dependency</w:t>
-      </w:r>
-      <w:proofErr w:type="spellEnd"/>
-      <w:r>
-        <w:t xml:space="preserve"> </w:t>
-      </w:r>
-      <w:proofErr w:type="spellStart"/>
-      <w:r>
-        <w:t>Injection</w:t>
-      </w:r>
-      <w:proofErr w:type="spellEnd"/>
-      <w:r>
-        <w:t xml:space="preserve"> mehanizam za ubacivanje zavisnosti između komponenata, čime se omogućava fleksibilnije i </w:t>
-      </w:r>
-      <w:proofErr w:type="spellStart"/>
-      <w:r>
-        <w:t>testabilno</w:t>
-      </w:r>
-      <w:proofErr w:type="spellEnd"/>
-      <w:r>
-        <w:t xml:space="preserve"> programiranje.</w:t>
+        <w:t>Upravljanje zavisnostima (DI - Dependency Injection): Spring koristi Dependency Injection mehanizam za ubacivanje zavisnosti između komponenata, čime se omogućava fleksibilnije i testabilno programiranje.</w:t>
       </w:r>
     </w:p>
     <w:p>
@@ -870,31 +388,7 @@
         </w:numPr>
       </w:pPr>
       <w:r>
-        <w:t>AOP (</w:t>
-      </w:r>
-      <w:proofErr w:type="spellStart"/>
-      <w:r>
-        <w:t>Aspect-Oriented</w:t>
-      </w:r>
-      <w:proofErr w:type="spellEnd"/>
-      <w:r>
-        <w:t xml:space="preserve"> </w:t>
-      </w:r>
-      <w:proofErr w:type="spellStart"/>
-      <w:r>
-        <w:t>Programming</w:t>
-      </w:r>
-      <w:proofErr w:type="spellEnd"/>
-      <w:r>
-        <w:t xml:space="preserve">): </w:t>
-      </w:r>
-      <w:proofErr w:type="spellStart"/>
-      <w:r>
-        <w:t>Spring</w:t>
-      </w:r>
-      <w:proofErr w:type="spellEnd"/>
-      <w:r>
-        <w:t xml:space="preserve"> omogućava primenu aspektno-orijentisanog programiranja radi bolje separacije koncerna, kao što su transakcije, logovanje i sigurnost.</w:t>
+        <w:t>AOP (Aspect-Oriented Programming): Spring omogućava primenu aspektno-orijentisanog programiranja radi bolje separacije koncerna, kao što su transakcije, logovanje i sigurnost.</w:t>
       </w:r>
     </w:p>
     <w:p>
@@ -905,21 +399,8 @@
           <w:numId w:val="2"/>
         </w:numPr>
       </w:pPr>
-      <w:proofErr w:type="spellStart"/>
-      <w:r>
-        <w:t>Modularnost</w:t>
-      </w:r>
-      <w:proofErr w:type="spellEnd"/>
-      <w:r>
-        <w:t xml:space="preserve">: </w:t>
-      </w:r>
-      <w:proofErr w:type="spellStart"/>
-      <w:r>
-        <w:t>Spring</w:t>
-      </w:r>
-      <w:proofErr w:type="spellEnd"/>
-      <w:r>
-        <w:t xml:space="preserve"> je modularan i organizovan u niz modula koji se mogu koristiti po potrebi, što doprinosi fleksibilnosti i lakoći upotrebe.</w:t>
+      <w:r>
+        <w:t>Modularnost: Spring je modularan i organizovan u niz modula koji se mogu koristiti po potrebi, što doprinosi fleksibilnosti i lakoći upotrebe.</w:t>
       </w:r>
     </w:p>
     <w:p>
@@ -931,31 +412,7 @@
         </w:numPr>
       </w:pPr>
       <w:r>
-        <w:t xml:space="preserve">Sigurnost: </w:t>
-      </w:r>
-      <w:proofErr w:type="spellStart"/>
-      <w:r>
-        <w:t>Spring</w:t>
-      </w:r>
-      <w:proofErr w:type="spellEnd"/>
-      <w:r>
-        <w:t xml:space="preserve"> obezbeđuje podršku za implementaciju sigurnosnih aspekata aplikacije, uključujući </w:t>
-      </w:r>
-      <w:proofErr w:type="spellStart"/>
-      <w:r>
-        <w:t>autentifikaciju</w:t>
-      </w:r>
-      <w:proofErr w:type="spellEnd"/>
-      <w:r>
-        <w:t xml:space="preserve">, autorizaciju i </w:t>
-      </w:r>
-      <w:proofErr w:type="spellStart"/>
-      <w:r>
-        <w:t>enkripciju</w:t>
-      </w:r>
-      <w:proofErr w:type="spellEnd"/>
-      <w:r>
-        <w:t>.</w:t>
+        <w:t>Sigurnost: Spring obezbeđuje podršku za implementaciju sigurnosnih aspekata aplikacije, uključujući autentifikaciju, autorizaciju i enkripciju.</w:t>
       </w:r>
     </w:p>
     <w:p>
@@ -967,31 +424,7 @@
         </w:numPr>
       </w:pPr>
       <w:r>
-        <w:t>MVC (Model-View-</w:t>
-      </w:r>
-      <w:proofErr w:type="spellStart"/>
-      <w:r>
-        <w:t>Controller</w:t>
-      </w:r>
-      <w:proofErr w:type="spellEnd"/>
-      <w:r>
-        <w:t xml:space="preserve">): </w:t>
-      </w:r>
-      <w:proofErr w:type="spellStart"/>
-      <w:r>
-        <w:t>Spring</w:t>
-      </w:r>
-      <w:proofErr w:type="spellEnd"/>
-      <w:r>
-        <w:t xml:space="preserve"> MVC je deo </w:t>
-      </w:r>
-      <w:proofErr w:type="spellStart"/>
-      <w:r>
-        <w:t>Spring</w:t>
-      </w:r>
-      <w:proofErr w:type="spellEnd"/>
-      <w:r>
-        <w:t>-a koji omogućava razvoj veb aplikacija koristeći MVC arhitekturni obrazac.</w:t>
+        <w:t>MVC (Model-View-Controller): Spring MVC je deo Spring-a koji omogućava razvoj veb aplikacija koristeći MVC arhitekturni obrazac.</w:t>
       </w:r>
     </w:p>
     <w:p>
@@ -1003,33 +436,12 @@
         </w:numPr>
       </w:pPr>
       <w:r>
-        <w:t xml:space="preserve">Podrška za transakcije: </w:t>
-      </w:r>
-      <w:proofErr w:type="spellStart"/>
-      <w:r>
-        <w:t>Spring</w:t>
-      </w:r>
-      <w:proofErr w:type="spellEnd"/>
-      <w:r>
-        <w:t xml:space="preserve"> omogućava deklarativno upravljanje transakcijama, što pojednostavljuje upotrebu transakcija u aplikacijama.</w:t>
-      </w:r>
-    </w:p>
-    <w:p>
-      <w:proofErr w:type="spellStart"/>
-      <w:r>
-        <w:t>Spring</w:t>
-      </w:r>
-      <w:proofErr w:type="spellEnd"/>
-      <w:r>
-        <w:t xml:space="preserve"> se koristi za razvoj raznovrsnih aplikacija, uključujući veb aplikacije, </w:t>
-      </w:r>
-      <w:proofErr w:type="spellStart"/>
-      <w:r>
-        <w:t>mikroservise</w:t>
-      </w:r>
-      <w:proofErr w:type="spellEnd"/>
-      <w:r>
-        <w:t>, desktop aplikacije, serverske aplikacije i još mnogo toga.</w:t>
+        <w:t>Podrška za transakcije: Spring omogućava deklarativno upravljanje transakcijama, što pojednostavljuje upotrebu transakcija u aplikacijama.</w:t>
+      </w:r>
+    </w:p>
+    <w:p>
+      <w:r>
+        <w:t>Spring se koristi za razvoj raznovrsnih aplikacija, uključujući veb aplikacije, mikroservise, desktop aplikacije, serverske aplikacije i još mnogo toga.</w:t>
       </w:r>
     </w:p>
     <w:p>
@@ -1038,31 +450,7 @@
       </w:pPr>
       <w:r>
         <w:lastRenderedPageBreak/>
-        <w:t>Role-</w:t>
-      </w:r>
-      <w:proofErr w:type="spellStart"/>
-      <w:r>
-        <w:t>based</w:t>
-      </w:r>
-      <w:proofErr w:type="spellEnd"/>
-      <w:r>
-        <w:t xml:space="preserve"> </w:t>
-      </w:r>
-      <w:proofErr w:type="spellStart"/>
-      <w:r>
-        <w:t>access</w:t>
-      </w:r>
-      <w:proofErr w:type="spellEnd"/>
-      <w:r>
-        <w:t xml:space="preserve"> </w:t>
-      </w:r>
-      <w:proofErr w:type="spellStart"/>
-      <w:r>
-        <w:t>control</w:t>
-      </w:r>
-      <w:proofErr w:type="spellEnd"/>
-      <w:r>
-        <w:t xml:space="preserve"> (RBAC)</w:t>
+        <w:t>Role-based access control (RBAC)</w:t>
       </w:r>
     </w:p>
     <w:p>
@@ -1124,7 +512,13 @@
         <w:contextualSpacing w:val="0"/>
       </w:pPr>
       <w:r>
-        <w:t>Dozvole: Prava koja se dodeljuju ulogama, određujući šta korisnici sa određenom ulogom mogu ili ne mogu da rade u sistemu.</w:t>
+        <w:t>Dozvole</w:t>
+      </w:r>
+      <w:r>
+        <w:t xml:space="preserve"> ( autoritet ) </w:t>
+      </w:r>
+      <w:r>
+        <w:t>: Prava koja se dodeljuju ulogama, određujući šta korisnici sa određenom ulogom mogu ili ne mogu da rade u sistemu.</w:t>
       </w:r>
     </w:p>
     <w:p>
@@ -1134,15 +528,7 @@
     </w:p>
     <w:p>
       <w:r>
-        <w:t xml:space="preserve">Kada se naziv uloge šalje na </w:t>
-      </w:r>
-      <w:proofErr w:type="spellStart"/>
-      <w:r>
-        <w:t>frontend</w:t>
-      </w:r>
-      <w:proofErr w:type="spellEnd"/>
-      <w:r>
-        <w:t xml:space="preserve">, </w:t>
+        <w:t xml:space="preserve">Kada se naziv uloge šalje na frontend, </w:t>
       </w:r>
       <w:r>
         <w:t>prvo</w:t>
@@ -1154,142 +540,765 @@
         <w:t xml:space="preserve"> dodaje u</w:t>
       </w:r>
       <w:r>
+        <w:t xml:space="preserve"> token</w:t>
+      </w:r>
+      <w:r>
+        <w:t xml:space="preserve"> pa hešira</w:t>
+      </w:r>
+      <w:r>
+        <w:t>,</w:t>
+      </w:r>
+      <w:r>
         <w:t xml:space="preserve"> </w:t>
       </w:r>
-      <w:proofErr w:type="spellStart"/>
-      <w:r>
-        <w:t>token</w:t>
-      </w:r>
-      <w:proofErr w:type="spellEnd"/>
-      <w:r>
-        <w:t xml:space="preserve"> pa </w:t>
-      </w:r>
-      <w:proofErr w:type="spellStart"/>
-      <w:r>
-        <w:t>hešira</w:t>
-      </w:r>
-      <w:proofErr w:type="spellEnd"/>
-      <w:r>
-        <w:t>,</w:t>
+      <w:r>
+        <w:t>onda se taj token</w:t>
+      </w:r>
+      <w:r>
+        <w:t xml:space="preserve"> hešira sa fingerprint-om. Zatim se token i fingerprint </w:t>
+      </w:r>
+      <w:r>
+        <w:t>stavljaju u header i šalju</w:t>
+      </w:r>
+      <w:r>
+        <w:t>.</w:t>
+      </w:r>
+    </w:p>
+    <w:p>
+      <w:r>
+        <w:t xml:space="preserve">Kada HTTP zahtev dolazi sa frontend-a, uzimaju se token i fingerprint iz header-a. Dešifruje se token sa fingerprint-om i proverava </w:t>
+      </w:r>
+      <w:r>
+        <w:t>da li je uloga pravilna i da li uloga ima potreban autoritet</w:t>
+      </w:r>
+      <w:r>
+        <w:t>. Ako je sve uredu počinju se operacije za koje je zahtev namenjen.</w:t>
+      </w:r>
+    </w:p>
+    <w:p>
+      <w:pPr>
+        <w:pStyle w:val="Heading2"/>
+      </w:pPr>
+      <w:r>
+        <w:t>API Gateway</w:t>
+      </w:r>
+    </w:p>
+    <w:p>
+      <w:r>
+        <w:t xml:space="preserve">API Gateway (šljunak za API-jeve) je komponenta u arhitekturi softvera koja deluje kao posrednik između klijenata i više mikroservisa ili veb servisa. </w:t>
       </w:r>
       <w:r>
         <w:t xml:space="preserve"> </w:t>
       </w:r>
       <w:r>
-        <w:t xml:space="preserve">onda se taj </w:t>
-      </w:r>
-      <w:proofErr w:type="spellStart"/>
-      <w:r>
-        <w:t>token</w:t>
-      </w:r>
-      <w:proofErr w:type="spellEnd"/>
+        <w:t>Nekoliko ključnih aspekata API Gateway-a:</w:t>
+      </w:r>
+    </w:p>
+    <w:p>
+      <w:pPr>
+        <w:pStyle w:val="ListParagraph"/>
+        <w:numPr>
+          <w:ilvl w:val="0"/>
+          <w:numId w:val="3"/>
+        </w:numPr>
+      </w:pPr>
+      <w:r>
+        <w:t xml:space="preserve">Rutiranje (Routing): API Gateway omogućava usmeravanje zahteva sa klijenata ka odgovarajućim servisima na osnovu definisanih pravila. </w:t>
+      </w:r>
+      <w:r>
+        <w:lastRenderedPageBreak/>
+        <w:t>Ovo je posebno korisno u mikroservisnim arhitekturama gde postoji više servisa koji rade nezavisno.</w:t>
+      </w:r>
+    </w:p>
+    <w:p>
+      <w:pPr>
+        <w:pStyle w:val="ListParagraph"/>
+        <w:numPr>
+          <w:ilvl w:val="0"/>
+          <w:numId w:val="3"/>
+        </w:numPr>
+      </w:pPr>
+      <w:r>
+        <w:t>Autentikacija i Autorizacija: API Gateway često rukuje procesom autentikacije (provera identiteta korisnika) i autorizacije (dodeljivanje prava pristupa) kako bi zaštitio API-jeve od neovlašćenog pristupa.</w:t>
+      </w:r>
+    </w:p>
+    <w:p>
+      <w:pPr>
+        <w:pStyle w:val="ListParagraph"/>
+        <w:numPr>
+          <w:ilvl w:val="0"/>
+          <w:numId w:val="3"/>
+        </w:numPr>
+      </w:pPr>
+      <w:r>
+        <w:t>Kontrola pristupa (Access Control): API Gateway može implementirati politike kontrole pristupa kako bi ograničio pristup određenim resursima ili operacijama, obezbeđujući tako sigurnost sistema.</w:t>
+      </w:r>
+    </w:p>
+    <w:p>
+      <w:r>
+        <w:t>RBAC se koristiti na nivou API Gateway-a za kontrolu pristupa API resursima. To znači da se uloge dodeljuju korisnicima ili klijentima na osnovu njihovih privilegija i zaduženja. API Gateway zatim koristi ove informacije o ulogama kako bi autorizovao ili odbio pristup određenim API resursima</w:t>
+      </w:r>
+      <w:r>
+        <w:t>.</w:t>
+      </w:r>
+    </w:p>
+    <w:p>
+      <w:pPr>
+        <w:pStyle w:val="Heading2"/>
+      </w:pPr>
+      <w:r>
+        <w:t>Mikroservisi</w:t>
+      </w:r>
+    </w:p>
+    <w:p>
+      <w:r>
+        <w:t>U</w:t>
+      </w:r>
+      <w:r>
+        <w:t xml:space="preserve"> Spring-u predstavljaju arhitekturni pristup u razvoju softvera koji podrazumeva izgradnju aplikacija kao skupa manjih, autonomnih servisa</w:t>
+      </w:r>
+      <w:r>
+        <w:t xml:space="preserve"> (</w:t>
+      </w:r>
+      <w:r>
+        <w:t>svaki servis može biti razvijan, ažuriran i skaliran odvojeno od ostalih servisa</w:t>
+      </w:r>
+      <w:r>
+        <w:t>)</w:t>
+      </w:r>
+      <w:r>
+        <w:t>, svaki fokusiran na određeni poslovni kontekst.</w:t>
+      </w:r>
+    </w:p>
+    <w:p>
+      <w:pPr>
+        <w:pStyle w:val="Heading2"/>
+      </w:pPr>
+      <w:r>
+        <w:t>Controller</w:t>
+      </w:r>
+      <w:r>
+        <w:t xml:space="preserve"> klase</w:t>
+      </w:r>
+    </w:p>
+    <w:p>
+      <w:r>
+        <w:t>Kod većine metoda iznad njih ima provera da li korisnik ima autoritet (RBA</w:t>
+      </w:r>
+      <w:r>
+        <w:t>C</w:t>
+      </w:r>
+      <w:r>
+        <w:t xml:space="preserve">) za tu metodu. </w:t>
+      </w:r>
+      <w:r>
+        <w:t xml:space="preserve">Za komunikaciju sa frontend-om koriste se DTO klase. One su skoro iste kao model klase (klase sa kojima se povezujemo sa bazom), jedina razlika je u tome što su uklonjena referenciranja koja dovode do beskonačnog pozivanja. </w:t>
+      </w:r>
+      <w:r>
+        <w:t>Service klase zahtevaju model klase, zbog toga</w:t>
+      </w:r>
+      <w:r>
+        <w:t xml:space="preserve"> se</w:t>
+      </w:r>
+      <w:r>
+        <w:t xml:space="preserve"> koriste mapper klase koje konvertuju DTO klase u model klase.</w:t>
+      </w:r>
+      <w:r>
+        <w:t xml:space="preserve"> Mapper klase se pozivaju kod mnogih metoda unutar kontroler klasa.</w:t>
+      </w:r>
+    </w:p>
+    <w:p>
+      <w:pPr>
+        <w:pStyle w:val="Heading3"/>
+      </w:pPr>
+      <w:r>
+        <w:t>AuthenticationController</w:t>
+      </w:r>
+    </w:p>
+    <w:p>
+      <w:r>
+        <w:t xml:space="preserve">Služi za pozivanje </w:t>
+      </w:r>
+      <w:r>
+        <w:t>metoda</w:t>
+      </w:r>
+      <w:r>
+        <w:t xml:space="preserve"> logovanja, registracije, verifikacije naloga i odjavljivanja. Samo kod odjavljivanja ima provera autorizacije.</w:t>
+      </w:r>
       <w:r>
         <w:t xml:space="preserve"> </w:t>
       </w:r>
-      <w:proofErr w:type="spellStart"/>
-      <w:r>
-        <w:t>hešira</w:t>
-      </w:r>
-      <w:proofErr w:type="spellEnd"/>
-      <w:r>
-        <w:t xml:space="preserve"> sa </w:t>
-      </w:r>
-      <w:proofErr w:type="spellStart"/>
-      <w:r>
-        <w:t>fingerprint</w:t>
-      </w:r>
-      <w:proofErr w:type="spellEnd"/>
-      <w:r>
-        <w:t xml:space="preserve">-om. Zatim se </w:t>
-      </w:r>
-      <w:proofErr w:type="spellStart"/>
-      <w:r>
-        <w:t>token</w:t>
-      </w:r>
-      <w:proofErr w:type="spellEnd"/>
-      <w:r>
-        <w:t xml:space="preserve"> i </w:t>
-      </w:r>
-      <w:proofErr w:type="spellStart"/>
-      <w:r>
-        <w:t>fingerprint</w:t>
-      </w:r>
-      <w:proofErr w:type="spellEnd"/>
+      <w:r>
+        <w:t>Metode</w:t>
+      </w:r>
+      <w:r>
+        <w:t xml:space="preserve"> se nalaze u </w:t>
+      </w:r>
+      <w:r>
+        <w:t>CustomUserDetailsService</w:t>
+      </w:r>
+      <w:r>
+        <w:t xml:space="preserve"> klasi.</w:t>
+      </w:r>
+    </w:p>
+    <w:p>
+      <w:pPr>
+        <w:pStyle w:val="Heading3"/>
+      </w:pPr>
+      <w:r>
+        <w:t>KorisnikController</w:t>
+      </w:r>
+    </w:p>
+    <w:p>
+      <w:r>
+        <w:t xml:space="preserve">Služi za pozivanja </w:t>
+      </w:r>
+      <w:r>
+        <w:t>metoda</w:t>
+      </w:r>
+      <w:r>
+        <w:t>:</w:t>
+      </w:r>
       <w:r>
         <w:t xml:space="preserve"> </w:t>
       </w:r>
-      <w:r>
-        <w:t xml:space="preserve">stavljaju u </w:t>
-      </w:r>
-      <w:proofErr w:type="spellStart"/>
-      <w:r>
-        <w:t>header</w:t>
-      </w:r>
-      <w:proofErr w:type="spellEnd"/>
-      <w:r>
-        <w:t xml:space="preserve"> i šalju</w:t>
+    </w:p>
+    <w:p>
+      <w:pPr>
+        <w:pStyle w:val="ListParagraph"/>
+        <w:numPr>
+          <w:ilvl w:val="0"/>
+          <w:numId w:val="6"/>
+        </w:numPr>
+      </w:pPr>
+      <w:r>
+        <w:lastRenderedPageBreak/>
+        <w:t>prikaza svih mušterija, prodavac, admina preko paginacije</w:t>
+      </w:r>
+    </w:p>
+    <w:p>
+      <w:pPr>
+        <w:pStyle w:val="ListParagraph"/>
+        <w:numPr>
+          <w:ilvl w:val="0"/>
+          <w:numId w:val="6"/>
+        </w:numPr>
+      </w:pPr>
+      <w:r>
+        <w:t xml:space="preserve">filtriranje korisnika </w:t>
+      </w:r>
+    </w:p>
+    <w:p>
+      <w:pPr>
+        <w:pStyle w:val="ListParagraph"/>
+        <w:numPr>
+          <w:ilvl w:val="0"/>
+          <w:numId w:val="6"/>
+        </w:numPr>
+      </w:pPr>
+      <w:r>
+        <w:t xml:space="preserve">povlačenje i vraćanje korisnika </w:t>
+      </w:r>
+    </w:p>
+    <w:p>
+      <w:pPr>
+        <w:pStyle w:val="ListParagraph"/>
+        <w:numPr>
+          <w:ilvl w:val="0"/>
+          <w:numId w:val="6"/>
+        </w:numPr>
+      </w:pPr>
+      <w:r>
+        <w:t xml:space="preserve">davanje specifičnog korisnika </w:t>
+      </w:r>
+    </w:p>
+    <w:p>
+      <w:pPr>
+        <w:pStyle w:val="ListParagraph"/>
+        <w:numPr>
+          <w:ilvl w:val="0"/>
+          <w:numId w:val="6"/>
+        </w:numPr>
+      </w:pPr>
+      <w:r>
+        <w:t>ažuriranje ličnih informacija vezanih za korisnika</w:t>
+      </w:r>
+    </w:p>
+    <w:p>
+      <w:r>
+        <w:t xml:space="preserve">Metode </w:t>
+      </w:r>
+      <w:r>
+        <w:t xml:space="preserve">se nalaze u </w:t>
+      </w:r>
+      <w:r>
+        <w:t>CustomUserDetailsService</w:t>
+      </w:r>
+      <w:r>
+        <w:t xml:space="preserve"> </w:t>
+      </w:r>
+      <w:r>
+        <w:t>klasi</w:t>
       </w:r>
       <w:r>
         <w:t>.</w:t>
       </w:r>
     </w:p>
     <w:p>
-      <w:r>
-        <w:t xml:space="preserve">Kada HTTP zahtev dolazi sa </w:t>
-      </w:r>
-      <w:proofErr w:type="spellStart"/>
-      <w:r>
-        <w:t>frontend</w:t>
-      </w:r>
-      <w:proofErr w:type="spellEnd"/>
-      <w:r>
-        <w:t xml:space="preserve">-a, uzimaju se </w:t>
-      </w:r>
-      <w:proofErr w:type="spellStart"/>
-      <w:r>
-        <w:t>token</w:t>
-      </w:r>
-      <w:proofErr w:type="spellEnd"/>
-      <w:r>
-        <w:t xml:space="preserve"> i </w:t>
-      </w:r>
-      <w:proofErr w:type="spellStart"/>
-      <w:r>
-        <w:t>fingerprint</w:t>
-      </w:r>
-      <w:proofErr w:type="spellEnd"/>
-      <w:r>
-        <w:t xml:space="preserve"> iz </w:t>
-      </w:r>
-      <w:proofErr w:type="spellStart"/>
-      <w:r>
-        <w:t>header</w:t>
-      </w:r>
-      <w:proofErr w:type="spellEnd"/>
-      <w:r>
-        <w:t xml:space="preserve">-a. Dešifruje se </w:t>
-      </w:r>
-      <w:proofErr w:type="spellStart"/>
-      <w:r>
-        <w:t>token</w:t>
-      </w:r>
-      <w:proofErr w:type="spellEnd"/>
-      <w:r>
-        <w:t xml:space="preserve"> sa </w:t>
-      </w:r>
-      <w:proofErr w:type="spellStart"/>
-      <w:r>
-        <w:t>fingerprint</w:t>
-      </w:r>
-      <w:proofErr w:type="spellEnd"/>
-      <w:r>
-        <w:t xml:space="preserve">-om i proverava </w:t>
-      </w:r>
-      <w:r>
-        <w:t>da li je uloga pravilna i da li uloga ima potreban autoritet</w:t>
-      </w:r>
-      <w:r>
-        <w:t>. Ako je sve uredu počinju se operacije za koje je zahtev namenjen.</w:t>
+      <w:pPr>
+        <w:pStyle w:val="Heading3"/>
+      </w:pPr>
+      <w:r>
+        <w:t>ProduktController</w:t>
+      </w:r>
+    </w:p>
+    <w:p>
+      <w:r>
+        <w:t xml:space="preserve">Služi za pozivanje </w:t>
+      </w:r>
+      <w:r>
+        <w:t>metoda</w:t>
+      </w:r>
+      <w:r>
+        <w:t>:</w:t>
+      </w:r>
+    </w:p>
+    <w:p>
+      <w:pPr>
+        <w:pStyle w:val="ListParagraph"/>
+        <w:numPr>
+          <w:ilvl w:val="0"/>
+          <w:numId w:val="7"/>
+        </w:numPr>
+      </w:pPr>
+      <w:r>
+        <w:t>kreiranje produkta</w:t>
+      </w:r>
+    </w:p>
+    <w:p>
+      <w:pPr>
+        <w:pStyle w:val="ListParagraph"/>
+        <w:numPr>
+          <w:ilvl w:val="0"/>
+          <w:numId w:val="7"/>
+        </w:numPr>
+      </w:pPr>
+      <w:r>
+        <w:t>dodavanje, izbacivanje i provera da li je u wishlist-u</w:t>
+      </w:r>
+    </w:p>
+    <w:p>
+      <w:pPr>
+        <w:pStyle w:val="ListParagraph"/>
+        <w:numPr>
+          <w:ilvl w:val="0"/>
+          <w:numId w:val="7"/>
+        </w:numPr>
+      </w:pPr>
+      <w:r>
+        <w:t>ažuriranje informacija vezanih za produkt</w:t>
+      </w:r>
+    </w:p>
+    <w:p>
+      <w:pPr>
+        <w:pStyle w:val="ListParagraph"/>
+        <w:numPr>
+          <w:ilvl w:val="0"/>
+          <w:numId w:val="7"/>
+        </w:numPr>
+      </w:pPr>
+      <w:r>
+        <w:t>davanje specifičnog produkta</w:t>
+      </w:r>
+    </w:p>
+    <w:p>
+      <w:pPr>
+        <w:pStyle w:val="ListParagraph"/>
+        <w:numPr>
+          <w:ilvl w:val="0"/>
+          <w:numId w:val="7"/>
+        </w:numPr>
+      </w:pPr>
+      <w:r>
+        <w:t>prikaz i filtriranje svih produkata preko paginacije</w:t>
+      </w:r>
+    </w:p>
+    <w:p>
+      <w:pPr>
+        <w:pStyle w:val="ListParagraph"/>
+        <w:numPr>
+          <w:ilvl w:val="0"/>
+          <w:numId w:val="7"/>
+        </w:numPr>
+      </w:pPr>
+      <w:r>
+        <w:t>prikaz i filtriranje istorije kupljenih produkata mušterije</w:t>
+      </w:r>
+    </w:p>
+    <w:p>
+      <w:pPr>
+        <w:pStyle w:val="ListParagraph"/>
+        <w:numPr>
+          <w:ilvl w:val="0"/>
+          <w:numId w:val="7"/>
+        </w:numPr>
+      </w:pPr>
+      <w:r>
+        <w:t>prikaz i filtriranje wishlist-a produkata mušterije</w:t>
+      </w:r>
+    </w:p>
+    <w:p>
+      <w:pPr>
+        <w:pStyle w:val="ListParagraph"/>
+        <w:numPr>
+          <w:ilvl w:val="0"/>
+          <w:numId w:val="7"/>
+        </w:numPr>
+      </w:pPr>
+      <w:r>
+        <w:t>prikaz i filtriranje svih produkata koji pripadaju prodavcu</w:t>
+      </w:r>
+    </w:p>
+    <w:p>
+      <w:pPr>
+        <w:pStyle w:val="ListParagraph"/>
+        <w:numPr>
+          <w:ilvl w:val="0"/>
+          <w:numId w:val="7"/>
+        </w:numPr>
+      </w:pPr>
+      <w:r>
+        <w:t>povlačenje i vraćanje produkta od strana prodavca i admina</w:t>
+      </w:r>
+    </w:p>
+    <w:p>
+      <w:pPr>
+        <w:pStyle w:val="ListParagraph"/>
+        <w:numPr>
+          <w:ilvl w:val="0"/>
+          <w:numId w:val="7"/>
+        </w:numPr>
+      </w:pPr>
+      <w:r>
+        <w:t>postavljanje akcije za produkt</w:t>
+      </w:r>
+    </w:p>
+    <w:p>
+      <w:r>
+        <w:t xml:space="preserve">Metode </w:t>
+      </w:r>
+      <w:r>
+        <w:t>se nalaze u ProduktService klasi.</w:t>
+      </w:r>
+    </w:p>
+    <w:p>
+      <w:pPr>
+        <w:pStyle w:val="Heading3"/>
+      </w:pPr>
+      <w:r>
+        <w:t>RacunController</w:t>
+      </w:r>
+    </w:p>
+    <w:p>
+      <w:r>
+        <w:t xml:space="preserve">Služi za pozivanje </w:t>
+      </w:r>
+      <w:r>
+        <w:t>metoda</w:t>
+      </w:r>
+      <w:r>
+        <w:t>:</w:t>
+      </w:r>
+    </w:p>
+    <w:p>
+      <w:pPr>
+        <w:pStyle w:val="ListParagraph"/>
+        <w:numPr>
+          <w:ilvl w:val="0"/>
+          <w:numId w:val="8"/>
+        </w:numPr>
+      </w:pPr>
+      <w:r>
+        <w:t>kreiranje računa</w:t>
+      </w:r>
+    </w:p>
+    <w:p>
+      <w:pPr>
+        <w:pStyle w:val="ListParagraph"/>
+        <w:numPr>
+          <w:ilvl w:val="0"/>
+          <w:numId w:val="8"/>
+        </w:numPr>
+      </w:pPr>
+      <w:r>
+        <w:t>dodavanja artikla u račun</w:t>
+      </w:r>
+    </w:p>
+    <w:p>
+      <w:pPr>
+        <w:pStyle w:val="ListParagraph"/>
+        <w:numPr>
+          <w:ilvl w:val="0"/>
+          <w:numId w:val="8"/>
+        </w:numPr>
+      </w:pPr>
+      <w:r>
+        <w:t>ažuriranje računa</w:t>
+      </w:r>
+    </w:p>
+    <w:p>
+      <w:pPr>
+        <w:pStyle w:val="ListParagraph"/>
+        <w:numPr>
+          <w:ilvl w:val="0"/>
+          <w:numId w:val="8"/>
+        </w:numPr>
+      </w:pPr>
+      <w:r>
+        <w:t>prikaz i filtriranje svih računa</w:t>
+      </w:r>
+    </w:p>
+    <w:p>
+      <w:pPr>
+        <w:pStyle w:val="ListParagraph"/>
+        <w:numPr>
+          <w:ilvl w:val="0"/>
+          <w:numId w:val="8"/>
+        </w:numPr>
+      </w:pPr>
+      <w:r>
+        <w:t>prikaz i filtriranje računa mušterije</w:t>
+      </w:r>
+    </w:p>
+    <w:p>
+      <w:pPr>
+        <w:pStyle w:val="ListParagraph"/>
+        <w:numPr>
+          <w:ilvl w:val="0"/>
+          <w:numId w:val="8"/>
+        </w:numPr>
+      </w:pPr>
+      <w:r>
+        <w:t>davanje korpe</w:t>
+      </w:r>
+    </w:p>
+    <w:p>
+      <w:pPr>
+        <w:pStyle w:val="ListParagraph"/>
+        <w:numPr>
+          <w:ilvl w:val="0"/>
+          <w:numId w:val="8"/>
+        </w:numPr>
+      </w:pPr>
+      <w:r>
+        <w:t>uklanjanje artikla iz računa</w:t>
+      </w:r>
+    </w:p>
+    <w:p>
+      <w:pPr>
+        <w:pStyle w:val="ListParagraph"/>
+        <w:numPr>
+          <w:ilvl w:val="0"/>
+          <w:numId w:val="8"/>
+        </w:numPr>
+      </w:pPr>
+      <w:r>
+        <w:t>plaćanje</w:t>
+      </w:r>
+    </w:p>
+    <w:p>
+      <w:r>
+        <w:t xml:space="preserve">Metode </w:t>
+      </w:r>
+      <w:r>
+        <w:t>se nalaze u RacunService klasi.</w:t>
+      </w:r>
+    </w:p>
+    <w:p>
+      <w:pPr>
+        <w:pStyle w:val="Heading3"/>
+      </w:pPr>
+      <w:r>
+        <w:t>RecenzijaController</w:t>
+      </w:r>
+    </w:p>
+    <w:p>
+      <w:r>
+        <w:t xml:space="preserve">Služi za pozivanje </w:t>
+      </w:r>
+      <w:r>
+        <w:t>metoda</w:t>
+      </w:r>
+      <w:r>
+        <w:t>:</w:t>
+      </w:r>
+    </w:p>
+    <w:p>
+      <w:pPr>
+        <w:pStyle w:val="ListParagraph"/>
+        <w:numPr>
+          <w:ilvl w:val="0"/>
+          <w:numId w:val="9"/>
+        </w:numPr>
+      </w:pPr>
+      <w:r>
+        <w:lastRenderedPageBreak/>
+        <w:t>kreiranje recenzije</w:t>
+      </w:r>
+    </w:p>
+    <w:p>
+      <w:pPr>
+        <w:pStyle w:val="ListParagraph"/>
+        <w:numPr>
+          <w:ilvl w:val="0"/>
+          <w:numId w:val="9"/>
+        </w:numPr>
+      </w:pPr>
+      <w:r>
+        <w:t>ažuriranje recenzije</w:t>
+      </w:r>
+    </w:p>
+    <w:p>
+      <w:pPr>
+        <w:pStyle w:val="ListParagraph"/>
+        <w:numPr>
+          <w:ilvl w:val="0"/>
+          <w:numId w:val="9"/>
+        </w:numPr>
+      </w:pPr>
+      <w:r>
+        <w:t>davanje specifične recenzije</w:t>
+      </w:r>
+    </w:p>
+    <w:p>
+      <w:pPr>
+        <w:pStyle w:val="ListParagraph"/>
+        <w:numPr>
+          <w:ilvl w:val="0"/>
+          <w:numId w:val="9"/>
+        </w:numPr>
+      </w:pPr>
+      <w:r>
+        <w:t>provera da li ima recenzija za produkt</w:t>
+      </w:r>
+    </w:p>
+    <w:p>
+      <w:pPr>
+        <w:pStyle w:val="ListParagraph"/>
+        <w:numPr>
+          <w:ilvl w:val="0"/>
+          <w:numId w:val="9"/>
+        </w:numPr>
+      </w:pPr>
+      <w:r>
+        <w:t>prikaz i filtriranje recenzija za produkt</w:t>
+      </w:r>
+    </w:p>
+    <w:p>
+      <w:pPr>
+        <w:pStyle w:val="ListParagraph"/>
+        <w:numPr>
+          <w:ilvl w:val="0"/>
+          <w:numId w:val="9"/>
+        </w:numPr>
+      </w:pPr>
+      <w:r>
+        <w:t>prikaz i filtriranje svih recenzije mušterije</w:t>
+      </w:r>
+    </w:p>
+    <w:p>
+      <w:pPr>
+        <w:pStyle w:val="ListParagraph"/>
+        <w:numPr>
+          <w:ilvl w:val="0"/>
+          <w:numId w:val="9"/>
+        </w:numPr>
+      </w:pPr>
+      <w:r>
+        <w:t>prikaz i filtriranje svih recenzija</w:t>
+      </w:r>
+    </w:p>
+    <w:p>
+      <w:pPr>
+        <w:pStyle w:val="ListParagraph"/>
+        <w:numPr>
+          <w:ilvl w:val="0"/>
+          <w:numId w:val="9"/>
+        </w:numPr>
+      </w:pPr>
+      <w:r>
+        <w:t>brisanje recenzije</w:t>
+      </w:r>
+    </w:p>
+    <w:p>
+      <w:r>
+        <w:t xml:space="preserve">Metode </w:t>
+      </w:r>
+      <w:r>
+        <w:t>se nalaze u RecenzijaService klasi.</w:t>
+      </w:r>
+    </w:p>
+    <w:p>
+      <w:pPr>
+        <w:pStyle w:val="Heading3"/>
+      </w:pPr>
+      <w:r>
+        <w:t>TipController</w:t>
+      </w:r>
+    </w:p>
+    <w:p>
+      <w:r>
+        <w:t xml:space="preserve">Služi za pozivanje </w:t>
+      </w:r>
+      <w:r>
+        <w:t>metoda</w:t>
+      </w:r>
+      <w:r>
+        <w:t>:</w:t>
+      </w:r>
+    </w:p>
+    <w:p>
+      <w:pPr>
+        <w:pStyle w:val="ListParagraph"/>
+        <w:numPr>
+          <w:ilvl w:val="0"/>
+          <w:numId w:val="10"/>
+        </w:numPr>
+      </w:pPr>
+      <w:r>
+        <w:t>pravljenje kategorije</w:t>
+      </w:r>
+    </w:p>
+    <w:p>
+      <w:pPr>
+        <w:pStyle w:val="ListParagraph"/>
+        <w:numPr>
+          <w:ilvl w:val="0"/>
+          <w:numId w:val="10"/>
+        </w:numPr>
+      </w:pPr>
+      <w:r>
+        <w:t>ažuriranje kategorije</w:t>
+      </w:r>
+    </w:p>
+    <w:p>
+      <w:pPr>
+        <w:pStyle w:val="ListParagraph"/>
+        <w:numPr>
+          <w:ilvl w:val="0"/>
+          <w:numId w:val="10"/>
+        </w:numPr>
+      </w:pPr>
+      <w:r>
+        <w:t>prikaz i filtriranje svih kategorija</w:t>
+      </w:r>
+    </w:p>
+    <w:p>
+      <w:r>
+        <w:t>Metode</w:t>
+      </w:r>
+      <w:r>
+        <w:t xml:space="preserve"> se nalaze u TipService klasi.</w:t>
       </w:r>
     </w:p>
     <w:p>
@@ -1297,196 +1306,250 @@
         <w:pStyle w:val="Heading2"/>
       </w:pPr>
       <w:r>
-        <w:t xml:space="preserve">API </w:t>
-      </w:r>
-      <w:proofErr w:type="spellStart"/>
-      <w:r>
-        <w:t>Gateway</w:t>
-      </w:r>
-      <w:proofErr w:type="spellEnd"/>
-    </w:p>
-    <w:p>
-      <w:r>
-        <w:t xml:space="preserve">API </w:t>
-      </w:r>
-      <w:proofErr w:type="spellStart"/>
-      <w:r>
-        <w:t>Gateway</w:t>
-      </w:r>
-      <w:proofErr w:type="spellEnd"/>
-      <w:r>
-        <w:t xml:space="preserve"> (šljunak za API-</w:t>
-      </w:r>
-      <w:proofErr w:type="spellStart"/>
-      <w:r>
-        <w:t>jeve</w:t>
-      </w:r>
-      <w:proofErr w:type="spellEnd"/>
-      <w:r>
-        <w:t xml:space="preserve">) je komponenta u arhitekturi softvera koja deluje kao posrednik između klijenata i više </w:t>
-      </w:r>
-      <w:proofErr w:type="spellStart"/>
-      <w:r>
-        <w:t>mikroservisa</w:t>
-      </w:r>
-      <w:proofErr w:type="spellEnd"/>
-      <w:r>
-        <w:t xml:space="preserve"> ili veb servisa. </w:t>
+        <w:t>Mapper</w:t>
+      </w:r>
+    </w:p>
+    <w:p>
+      <w:r>
+        <w:t>Služi za konvertovanja DTO klasa u model klase i suprotno.</w:t>
+      </w:r>
+      <w:r>
+        <w:t xml:space="preserve"> One su:</w:t>
+      </w:r>
+    </w:p>
+    <w:p>
+      <w:pPr>
+        <w:pStyle w:val="ListParagraph"/>
+        <w:numPr>
+          <w:ilvl w:val="0"/>
+          <w:numId w:val="11"/>
+        </w:numPr>
+      </w:pPr>
+      <w:r>
+        <w:t>ArtikalMapper</w:t>
+      </w:r>
+    </w:p>
+    <w:p>
+      <w:pPr>
+        <w:pStyle w:val="ListParagraph"/>
+        <w:numPr>
+          <w:ilvl w:val="0"/>
+          <w:numId w:val="11"/>
+        </w:numPr>
+      </w:pPr>
+      <w:r>
+        <w:t>KorisnikMapper</w:t>
+      </w:r>
+    </w:p>
+    <w:p>
+      <w:pPr>
+        <w:pStyle w:val="ListParagraph"/>
+        <w:numPr>
+          <w:ilvl w:val="0"/>
+          <w:numId w:val="11"/>
+        </w:numPr>
+      </w:pPr>
+      <w:r>
+        <w:t>MusterijaMapper</w:t>
+      </w:r>
+    </w:p>
+    <w:p>
+      <w:pPr>
+        <w:pStyle w:val="ListParagraph"/>
+        <w:numPr>
+          <w:ilvl w:val="0"/>
+          <w:numId w:val="11"/>
+        </w:numPr>
+      </w:pPr>
+      <w:r>
+        <w:t>ProdavacMapper</w:t>
+      </w:r>
+    </w:p>
+    <w:p>
+      <w:pPr>
+        <w:pStyle w:val="ListParagraph"/>
+        <w:numPr>
+          <w:ilvl w:val="0"/>
+          <w:numId w:val="11"/>
+        </w:numPr>
+      </w:pPr>
+      <w:r>
+        <w:t>ProduktMapper</w:t>
+      </w:r>
+    </w:p>
+    <w:p>
+      <w:pPr>
+        <w:pStyle w:val="ListParagraph"/>
+        <w:numPr>
+          <w:ilvl w:val="0"/>
+          <w:numId w:val="11"/>
+        </w:numPr>
+      </w:pPr>
+      <w:r>
+        <w:t>RacunMapper</w:t>
+      </w:r>
+    </w:p>
+    <w:p>
+      <w:pPr>
+        <w:pStyle w:val="ListParagraph"/>
+        <w:numPr>
+          <w:ilvl w:val="0"/>
+          <w:numId w:val="11"/>
+        </w:numPr>
+      </w:pPr>
+      <w:r>
+        <w:t>RecenzijaMapper</w:t>
+      </w:r>
+    </w:p>
+    <w:p>
+      <w:pPr>
+        <w:pStyle w:val="ListParagraph"/>
+        <w:numPr>
+          <w:ilvl w:val="0"/>
+          <w:numId w:val="11"/>
+        </w:numPr>
+      </w:pPr>
+      <w:r>
+        <w:t>TipMapper</w:t>
+      </w:r>
+    </w:p>
+    <w:p>
+      <w:r>
+        <w:t>Service</w:t>
+      </w:r>
+    </w:p>
+    <w:p>
+      <w:pPr>
+        <w:pStyle w:val="Heading2"/>
+      </w:pPr>
+      <w:r>
+        <w:lastRenderedPageBreak/>
+        <w:t>Repository</w:t>
+      </w:r>
+    </w:p>
+    <w:p>
+      <w:pPr>
+        <w:pStyle w:val="Heading3"/>
+      </w:pPr>
+      <w:r>
+        <w:t>PostgreSQL</w:t>
+      </w:r>
+    </w:p>
+    <w:p>
+      <w:r>
+        <w:t>PostgreSQL je moćni i napredni open-source sistem za upravljanje bazama podataka (SGBD) koji se često koristi za čuvanje i manipulaciju podacima u raznim aplikacijama.</w:t>
       </w:r>
       <w:r>
         <w:t xml:space="preserve"> </w:t>
       </w:r>
       <w:r>
-        <w:t xml:space="preserve">Nekoliko ključnih aspekata API </w:t>
-      </w:r>
-      <w:proofErr w:type="spellStart"/>
-      <w:r>
-        <w:t>Gateway</w:t>
-      </w:r>
-      <w:proofErr w:type="spellEnd"/>
-      <w:r>
-        <w:t>-a:</w:t>
-      </w:r>
-    </w:p>
-    <w:p>
-      <w:pPr>
-        <w:pStyle w:val="ListParagraph"/>
-        <w:numPr>
-          <w:ilvl w:val="0"/>
-          <w:numId w:val="3"/>
-        </w:numPr>
-      </w:pPr>
-      <w:proofErr w:type="spellStart"/>
-      <w:r>
-        <w:t>Rutiranje</w:t>
-      </w:r>
-      <w:proofErr w:type="spellEnd"/>
-      <w:r>
-        <w:t xml:space="preserve"> (</w:t>
-      </w:r>
-      <w:proofErr w:type="spellStart"/>
-      <w:r>
-        <w:t>Routing</w:t>
-      </w:r>
-      <w:proofErr w:type="spellEnd"/>
-      <w:r>
-        <w:t xml:space="preserve">): API </w:t>
-      </w:r>
-      <w:proofErr w:type="spellStart"/>
-      <w:r>
-        <w:t>Gateway</w:t>
-      </w:r>
-      <w:proofErr w:type="spellEnd"/>
-      <w:r>
-        <w:t xml:space="preserve"> omogućava usmeravanje zahteva sa klijenata ka odgovarajućim servisima na osnovu definisanih pravila. </w:t>
-      </w:r>
-      <w:r>
-        <w:lastRenderedPageBreak/>
-        <w:t xml:space="preserve">Ovo je posebno korisno u </w:t>
-      </w:r>
-      <w:proofErr w:type="spellStart"/>
-      <w:r>
-        <w:t>mikroservisnim</w:t>
-      </w:r>
-      <w:proofErr w:type="spellEnd"/>
-      <w:r>
-        <w:t xml:space="preserve"> arhitekturama gde postoji više servisa koji rade nezavisno.</w:t>
-      </w:r>
-    </w:p>
-    <w:p>
-      <w:pPr>
-        <w:pStyle w:val="ListParagraph"/>
-        <w:numPr>
-          <w:ilvl w:val="0"/>
-          <w:numId w:val="3"/>
-        </w:numPr>
-      </w:pPr>
-      <w:proofErr w:type="spellStart"/>
-      <w:r>
-        <w:t>Autentikacija</w:t>
-      </w:r>
-      <w:proofErr w:type="spellEnd"/>
-      <w:r>
-        <w:t xml:space="preserve"> i Autorizacija: API </w:t>
-      </w:r>
-      <w:proofErr w:type="spellStart"/>
-      <w:r>
-        <w:t>Gateway</w:t>
-      </w:r>
-      <w:proofErr w:type="spellEnd"/>
-      <w:r>
-        <w:t xml:space="preserve"> često rukuje procesom </w:t>
-      </w:r>
-      <w:proofErr w:type="spellStart"/>
-      <w:r>
-        <w:t>autentikacije</w:t>
-      </w:r>
-      <w:proofErr w:type="spellEnd"/>
-      <w:r>
-        <w:t xml:space="preserve"> (provera identiteta korisnika) i autorizacije (dodeljivanje prava pristupa) kako bi zaštitio API-</w:t>
-      </w:r>
-      <w:proofErr w:type="spellStart"/>
-      <w:r>
-        <w:t>jeve</w:t>
-      </w:r>
-      <w:proofErr w:type="spellEnd"/>
-      <w:r>
-        <w:t xml:space="preserve"> od neovlašćenog pristupa.</w:t>
-      </w:r>
-    </w:p>
-    <w:p>
-      <w:pPr>
-        <w:pStyle w:val="ListParagraph"/>
-        <w:numPr>
-          <w:ilvl w:val="0"/>
-          <w:numId w:val="3"/>
-        </w:numPr>
-      </w:pPr>
-      <w:r>
-        <w:t xml:space="preserve">Kontrola pristupa (Access </w:t>
-      </w:r>
-      <w:proofErr w:type="spellStart"/>
-      <w:r>
-        <w:t>Control</w:t>
-      </w:r>
-      <w:proofErr w:type="spellEnd"/>
-      <w:r>
-        <w:t xml:space="preserve">): API </w:t>
-      </w:r>
-      <w:proofErr w:type="spellStart"/>
-      <w:r>
-        <w:t>Gateway</w:t>
-      </w:r>
-      <w:proofErr w:type="spellEnd"/>
-      <w:r>
-        <w:t xml:space="preserve"> može implementirati politike kontrole pristupa kako bi ograničio pristup određenim resursima ili operacijama, obezbeđujući tako sigurnost sistema.</w:t>
-      </w:r>
-    </w:p>
-    <w:p>
-      <w:r>
-        <w:t xml:space="preserve">RBAC se koristiti na nivou API </w:t>
-      </w:r>
-      <w:proofErr w:type="spellStart"/>
-      <w:r>
-        <w:t>Gateway</w:t>
-      </w:r>
-      <w:proofErr w:type="spellEnd"/>
-      <w:r>
-        <w:t xml:space="preserve">-a za kontrolu pristupa API resursima. To znači da se uloge dodeljuju korisnicima ili klijentima na osnovu njihovih privilegija i zaduženja. API </w:t>
-      </w:r>
-      <w:proofErr w:type="spellStart"/>
-      <w:r>
-        <w:t>Gateway</w:t>
-      </w:r>
-      <w:proofErr w:type="spellEnd"/>
-      <w:r>
-        <w:t xml:space="preserve"> zatim koristi ove informacije o ulogama kako bi autorizovao ili odbio pristup određenim API resursima</w:t>
+        <w:t>Ključne karakteristike PostgreSQL-a uključuju:</w:t>
+      </w:r>
+    </w:p>
+    <w:p>
+      <w:pPr>
+        <w:pStyle w:val="ListParagraph"/>
+        <w:numPr>
+          <w:ilvl w:val="0"/>
+          <w:numId w:val="5"/>
+        </w:numPr>
+      </w:pPr>
+      <w:r>
+        <w:t>Relacioni model podataka: PostgreSQL je relacionalni SGBD, što znači da organizuje podatke u relacije (tabele) i koristi SQL (Structured Query Language) za upravljanje tim podacima.</w:t>
+      </w:r>
+    </w:p>
+    <w:p>
+      <w:pPr>
+        <w:pStyle w:val="ListParagraph"/>
+        <w:numPr>
+          <w:ilvl w:val="0"/>
+          <w:numId w:val="5"/>
+        </w:numPr>
+      </w:pPr>
+      <w:r>
+        <w:t>Podrška za kompleksne upite: PostgreSQL pruža napredne i kompleksne mogućnosti upita, uključujući spajanje tabela, podupite, podizraze, prozorske funkcije i još mnogo toga.</w:t>
+      </w:r>
+    </w:p>
+    <w:p>
+      <w:pPr>
+        <w:pStyle w:val="ListParagraph"/>
+        <w:numPr>
+          <w:ilvl w:val="0"/>
+          <w:numId w:val="5"/>
+        </w:numPr>
+      </w:pPr>
+      <w:r>
+        <w:t>Transakcioni model: PostgreSQL podržava ACID (Atomicity, Consistency, Isolation, Durability) princip transakcija, čime se garantuje pouzdanost i doslednost baze podataka.</w:t>
+      </w:r>
+    </w:p>
+    <w:p>
+      <w:pPr>
+        <w:pStyle w:val="ListParagraph"/>
+        <w:numPr>
+          <w:ilvl w:val="0"/>
+          <w:numId w:val="5"/>
+        </w:numPr>
+      </w:pPr>
+      <w:r>
+        <w:t>Funkcionalnosti za proširenje (extensibility): Ovaj SGBD omogućava korisnicima da definišu svoje tipove podataka, funkcije, operatore i jezike, čime se prilagodjavaju specifičnim potrebama aplikacija.</w:t>
+      </w:r>
+    </w:p>
+    <w:p>
+      <w:pPr>
+        <w:pStyle w:val="Heading3"/>
+      </w:pPr>
+      <w:r>
+        <w:t>JPA Repository</w:t>
+      </w:r>
+    </w:p>
+    <w:p>
+      <w:r>
+        <w:t>JPARepository je deo Spring Data JPA</w:t>
       </w:r>
       <w:r>
         <w:t>.</w:t>
       </w:r>
+      <w:r>
+        <w:t xml:space="preserve"> To je interfejs koji pruža</w:t>
+      </w:r>
+      <w:r>
+        <w:t xml:space="preserve"> usluge</w:t>
+      </w:r>
+      <w:r>
+        <w:t xml:space="preserve"> Spring Data JPA za olakšavanje pristupa i manipulacije podacima u bazi podataka</w:t>
+      </w:r>
+      <w:r>
+        <w:t xml:space="preserve">. </w:t>
+      </w:r>
+      <w:r>
+        <w:t>Spring Data JPA automatski generiše SQL upite na osnovu potpisa metoda u interfejsu</w:t>
+      </w:r>
+      <w:r>
+        <w:t>.</w:t>
+      </w:r>
+    </w:p>
+    <w:p>
+      <w:pPr>
+        <w:pStyle w:val="Heading3"/>
+      </w:pPr>
+      <w:r>
+        <w:t>JPA (Java Persistence API)</w:t>
+      </w:r>
+    </w:p>
+    <w:p>
+      <w:r>
+        <w:t>JPA (Java Persistence API): JPA je standardni Java API koji omogućava mapiranje Java objekata na relacijske baze podataka. Koristi se za definisanje entiteta, njihovih svojstava i relacija između njih.</w:t>
+      </w:r>
     </w:p>
     <w:p/>
+    <w:p>
+      <w:pPr>
+        <w:jc w:val="left"/>
+      </w:pPr>
+      <w:r>
+        <w:br w:type="page"/>
+      </w:r>
+    </w:p>
     <w:p>
       <w:pPr>
         <w:rPr>
@@ -1641,6 +1704,232 @@
 <file path=word/numbering.xml><?xml version="1.0" encoding="utf-8"?>
 <w:numbering xmlns:wpc="http://schemas.microsoft.com/office/word/2010/wordprocessingCanvas" xmlns:cx="http://schemas.microsoft.com/office/drawing/2014/chartex" xmlns:cx1="http://schemas.microsoft.com/office/drawing/2015/9/8/chartex" xmlns:cx2="http://schemas.microsoft.com/office/drawing/2015/10/21/chartex" xmlns:cx3="http://schemas.microsoft.com/office/drawing/2016/5/9/chartex" xmlns:cx4="http://schemas.microsoft.com/office/drawing/2016/5/10/chartex" xmlns:cx5="http://schemas.microsoft.com/office/drawing/2016/5/11/chartex" xmlns:cx6="http://schemas.microsoft.com/office/drawing/2016/5/12/chartex" xmlns:cx7="http://schemas.microsoft.com/office/drawing/2016/5/13/chartex" xmlns:cx8="http://schemas.microsoft.com/office/drawing/2016/5/14/chartex" xmlns:mc="http://schemas.openxmlformats.org/markup-compatibility/2006" xmlns:aink="http://schemas.microsoft.com/office/drawing/2016/ink" xmlns:am3d="http://schemas.microsoft.com/office/drawing/2017/model3d" xmlns:o="urn:schemas-microsoft-com:office:office" xmlns:oel="http://schemas.microsoft.com/office/2019/extlst" xmlns:r="http://schemas.openxmlformats.org/officeDocument/2006/relationships" xmlns:m="http://schemas.openxmlformats.org/officeDocument/2006/math" xmlns:v="urn:schemas-microsoft-com:vml" xmlns:wp14="http://schemas.microsoft.com/office/word/2010/wordprocessingDrawing" xmlns:wp="http://schemas.openxmlformats.org/drawingml/2006/wordprocessingDrawing" xmlns:w10="urn:schemas-microsoft-com:office:word" xmlns:w="http://schemas.openxmlformats.org/wordprocessingml/2006/main" xmlns:w14="http://schemas.microsoft.com/office/word/2010/wordml" xmlns:w15="http://schemas.microsoft.com/office/word/2012/wordml" xmlns:w16cex="http://schemas.microsoft.com/office/word/2018/wordml/cex" xmlns:w16cid="http://schemas.microsoft.com/office/word/2016/wordml/cid" xmlns:w16="http://schemas.microsoft.com/office/word/2018/wordml" xmlns:w16sdtdh="http://schemas.microsoft.com/office/word/2020/wordml/sdtdatahash" xmlns:w16se="http://schemas.microsoft.com/office/word/2015/wordml/symex" xmlns:wpg="http://schemas.microsoft.com/office/word/2010/wordprocessingGroup" xmlns:wpi="http://schemas.microsoft.com/office/word/2010/wordprocessingInk" xmlns:wne="http://schemas.microsoft.com/office/word/2006/wordml" xmlns:wps="http://schemas.microsoft.com/office/word/2010/wordprocessingShape" mc:Ignorable="w14 w15 w16se w16cid w16 w16cex w16sdtdh wp14">
   <w:abstractNum w:abstractNumId="0" w15:restartNumberingAfterBreak="0">
+    <w:nsid w:val="2CBD1AD1"/>
+    <w:multiLevelType w:val="hybridMultilevel"/>
+    <w:tmpl w:val="CF1E3D80"/>
+    <w:lvl w:ilvl="0" w:tplc="241A0001">
+      <w:start w:val="1"/>
+      <w:numFmt w:val="bullet"/>
+      <w:lvlText w:val=""/>
+      <w:lvlJc w:val="left"/>
+      <w:pPr>
+        <w:ind w:left="360" w:hanging="360"/>
+      </w:pPr>
+      <w:rPr>
+        <w:rFonts w:ascii="Symbol" w:hAnsi="Symbol" w:hint="default"/>
+      </w:rPr>
+    </w:lvl>
+    <w:lvl w:ilvl="1" w:tplc="241A0003" w:tentative="1">
+      <w:start w:val="1"/>
+      <w:numFmt w:val="bullet"/>
+      <w:lvlText w:val="o"/>
+      <w:lvlJc w:val="left"/>
+      <w:pPr>
+        <w:ind w:left="1080" w:hanging="360"/>
+      </w:pPr>
+      <w:rPr>
+        <w:rFonts w:ascii="Courier New" w:hAnsi="Courier New" w:cs="Courier New" w:hint="default"/>
+      </w:rPr>
+    </w:lvl>
+    <w:lvl w:ilvl="2" w:tplc="241A0005" w:tentative="1">
+      <w:start w:val="1"/>
+      <w:numFmt w:val="bullet"/>
+      <w:lvlText w:val=""/>
+      <w:lvlJc w:val="left"/>
+      <w:pPr>
+        <w:ind w:left="1800" w:hanging="360"/>
+      </w:pPr>
+      <w:rPr>
+        <w:rFonts w:ascii="Wingdings" w:hAnsi="Wingdings" w:hint="default"/>
+      </w:rPr>
+    </w:lvl>
+    <w:lvl w:ilvl="3" w:tplc="241A0001" w:tentative="1">
+      <w:start w:val="1"/>
+      <w:numFmt w:val="bullet"/>
+      <w:lvlText w:val=""/>
+      <w:lvlJc w:val="left"/>
+      <w:pPr>
+        <w:ind w:left="2520" w:hanging="360"/>
+      </w:pPr>
+      <w:rPr>
+        <w:rFonts w:ascii="Symbol" w:hAnsi="Symbol" w:hint="default"/>
+      </w:rPr>
+    </w:lvl>
+    <w:lvl w:ilvl="4" w:tplc="241A0003" w:tentative="1">
+      <w:start w:val="1"/>
+      <w:numFmt w:val="bullet"/>
+      <w:lvlText w:val="o"/>
+      <w:lvlJc w:val="left"/>
+      <w:pPr>
+        <w:ind w:left="3240" w:hanging="360"/>
+      </w:pPr>
+      <w:rPr>
+        <w:rFonts w:ascii="Courier New" w:hAnsi="Courier New" w:cs="Courier New" w:hint="default"/>
+      </w:rPr>
+    </w:lvl>
+    <w:lvl w:ilvl="5" w:tplc="241A0005" w:tentative="1">
+      <w:start w:val="1"/>
+      <w:numFmt w:val="bullet"/>
+      <w:lvlText w:val=""/>
+      <w:lvlJc w:val="left"/>
+      <w:pPr>
+        <w:ind w:left="3960" w:hanging="360"/>
+      </w:pPr>
+      <w:rPr>
+        <w:rFonts w:ascii="Wingdings" w:hAnsi="Wingdings" w:hint="default"/>
+      </w:rPr>
+    </w:lvl>
+    <w:lvl w:ilvl="6" w:tplc="241A0001" w:tentative="1">
+      <w:start w:val="1"/>
+      <w:numFmt w:val="bullet"/>
+      <w:lvlText w:val=""/>
+      <w:lvlJc w:val="left"/>
+      <w:pPr>
+        <w:ind w:left="4680" w:hanging="360"/>
+      </w:pPr>
+      <w:rPr>
+        <w:rFonts w:ascii="Symbol" w:hAnsi="Symbol" w:hint="default"/>
+      </w:rPr>
+    </w:lvl>
+    <w:lvl w:ilvl="7" w:tplc="241A0003" w:tentative="1">
+      <w:start w:val="1"/>
+      <w:numFmt w:val="bullet"/>
+      <w:lvlText w:val="o"/>
+      <w:lvlJc w:val="left"/>
+      <w:pPr>
+        <w:ind w:left="5400" w:hanging="360"/>
+      </w:pPr>
+      <w:rPr>
+        <w:rFonts w:ascii="Courier New" w:hAnsi="Courier New" w:cs="Courier New" w:hint="default"/>
+      </w:rPr>
+    </w:lvl>
+    <w:lvl w:ilvl="8" w:tplc="241A0005" w:tentative="1">
+      <w:start w:val="1"/>
+      <w:numFmt w:val="bullet"/>
+      <w:lvlText w:val=""/>
+      <w:lvlJc w:val="left"/>
+      <w:pPr>
+        <w:ind w:left="6120" w:hanging="360"/>
+      </w:pPr>
+      <w:rPr>
+        <w:rFonts w:ascii="Wingdings" w:hAnsi="Wingdings" w:hint="default"/>
+      </w:rPr>
+    </w:lvl>
+  </w:abstractNum>
+  <w:abstractNum w:abstractNumId="1" w15:restartNumberingAfterBreak="0">
+    <w:nsid w:val="354960AE"/>
+    <w:multiLevelType w:val="hybridMultilevel"/>
+    <w:tmpl w:val="5B3208A0"/>
+    <w:lvl w:ilvl="0" w:tplc="241A0001">
+      <w:start w:val="1"/>
+      <w:numFmt w:val="bullet"/>
+      <w:lvlText w:val=""/>
+      <w:lvlJc w:val="left"/>
+      <w:pPr>
+        <w:ind w:left="360" w:hanging="360"/>
+      </w:pPr>
+      <w:rPr>
+        <w:rFonts w:ascii="Symbol" w:hAnsi="Symbol" w:hint="default"/>
+      </w:rPr>
+    </w:lvl>
+    <w:lvl w:ilvl="1" w:tplc="241A0003" w:tentative="1">
+      <w:start w:val="1"/>
+      <w:numFmt w:val="bullet"/>
+      <w:lvlText w:val="o"/>
+      <w:lvlJc w:val="left"/>
+      <w:pPr>
+        <w:ind w:left="1080" w:hanging="360"/>
+      </w:pPr>
+      <w:rPr>
+        <w:rFonts w:ascii="Courier New" w:hAnsi="Courier New" w:cs="Courier New" w:hint="default"/>
+      </w:rPr>
+    </w:lvl>
+    <w:lvl w:ilvl="2" w:tplc="241A0005" w:tentative="1">
+      <w:start w:val="1"/>
+      <w:numFmt w:val="bullet"/>
+      <w:lvlText w:val=""/>
+      <w:lvlJc w:val="left"/>
+      <w:pPr>
+        <w:ind w:left="1800" w:hanging="360"/>
+      </w:pPr>
+      <w:rPr>
+        <w:rFonts w:ascii="Wingdings" w:hAnsi="Wingdings" w:hint="default"/>
+      </w:rPr>
+    </w:lvl>
+    <w:lvl w:ilvl="3" w:tplc="241A0001" w:tentative="1">
+      <w:start w:val="1"/>
+      <w:numFmt w:val="bullet"/>
+      <w:lvlText w:val=""/>
+      <w:lvlJc w:val="left"/>
+      <w:pPr>
+        <w:ind w:left="2520" w:hanging="360"/>
+      </w:pPr>
+      <w:rPr>
+        <w:rFonts w:ascii="Symbol" w:hAnsi="Symbol" w:hint="default"/>
+      </w:rPr>
+    </w:lvl>
+    <w:lvl w:ilvl="4" w:tplc="241A0003" w:tentative="1">
+      <w:start w:val="1"/>
+      <w:numFmt w:val="bullet"/>
+      <w:lvlText w:val="o"/>
+      <w:lvlJc w:val="left"/>
+      <w:pPr>
+        <w:ind w:left="3240" w:hanging="360"/>
+      </w:pPr>
+      <w:rPr>
+        <w:rFonts w:ascii="Courier New" w:hAnsi="Courier New" w:cs="Courier New" w:hint="default"/>
+      </w:rPr>
+    </w:lvl>
+    <w:lvl w:ilvl="5" w:tplc="241A0005" w:tentative="1">
+      <w:start w:val="1"/>
+      <w:numFmt w:val="bullet"/>
+      <w:lvlText w:val=""/>
+      <w:lvlJc w:val="left"/>
+      <w:pPr>
+        <w:ind w:left="3960" w:hanging="360"/>
+      </w:pPr>
+      <w:rPr>
+        <w:rFonts w:ascii="Wingdings" w:hAnsi="Wingdings" w:hint="default"/>
+      </w:rPr>
+    </w:lvl>
+    <w:lvl w:ilvl="6" w:tplc="241A0001" w:tentative="1">
+      <w:start w:val="1"/>
+      <w:numFmt w:val="bullet"/>
+      <w:lvlText w:val=""/>
+      <w:lvlJc w:val="left"/>
+      <w:pPr>
+        <w:ind w:left="4680" w:hanging="360"/>
+      </w:pPr>
+      <w:rPr>
+        <w:rFonts w:ascii="Symbol" w:hAnsi="Symbol" w:hint="default"/>
+      </w:rPr>
+    </w:lvl>
+    <w:lvl w:ilvl="7" w:tplc="241A0003" w:tentative="1">
+      <w:start w:val="1"/>
+      <w:numFmt w:val="bullet"/>
+      <w:lvlText w:val="o"/>
+      <w:lvlJc w:val="left"/>
+      <w:pPr>
+        <w:ind w:left="5400" w:hanging="360"/>
+      </w:pPr>
+      <w:rPr>
+        <w:rFonts w:ascii="Courier New" w:hAnsi="Courier New" w:cs="Courier New" w:hint="default"/>
+      </w:rPr>
+    </w:lvl>
+    <w:lvl w:ilvl="8" w:tplc="241A0005" w:tentative="1">
+      <w:start w:val="1"/>
+      <w:numFmt w:val="bullet"/>
+      <w:lvlText w:val=""/>
+      <w:lvlJc w:val="left"/>
+      <w:pPr>
+        <w:ind w:left="6120" w:hanging="360"/>
+      </w:pPr>
+      <w:rPr>
+        <w:rFonts w:ascii="Wingdings" w:hAnsi="Wingdings" w:hint="default"/>
+      </w:rPr>
+    </w:lvl>
+  </w:abstractNum>
+  <w:abstractNum w:abstractNumId="2" w15:restartNumberingAfterBreak="0">
     <w:nsid w:val="422F3BB4"/>
     <w:multiLevelType w:val="hybridMultilevel"/>
     <w:tmpl w:val="3A320424"/>
@@ -1726,7 +2015,233 @@
       </w:pPr>
     </w:lvl>
   </w:abstractNum>
-  <w:abstractNum w:abstractNumId="1" w15:restartNumberingAfterBreak="0">
+  <w:abstractNum w:abstractNumId="3" w15:restartNumberingAfterBreak="0">
+    <w:nsid w:val="462A0B11"/>
+    <w:multiLevelType w:val="hybridMultilevel"/>
+    <w:tmpl w:val="9CE80A2A"/>
+    <w:lvl w:ilvl="0" w:tplc="241A0001">
+      <w:start w:val="1"/>
+      <w:numFmt w:val="bullet"/>
+      <w:lvlText w:val=""/>
+      <w:lvlJc w:val="left"/>
+      <w:pPr>
+        <w:ind w:left="360" w:hanging="360"/>
+      </w:pPr>
+      <w:rPr>
+        <w:rFonts w:ascii="Symbol" w:hAnsi="Symbol" w:hint="default"/>
+      </w:rPr>
+    </w:lvl>
+    <w:lvl w:ilvl="1" w:tplc="241A0003" w:tentative="1">
+      <w:start w:val="1"/>
+      <w:numFmt w:val="bullet"/>
+      <w:lvlText w:val="o"/>
+      <w:lvlJc w:val="left"/>
+      <w:pPr>
+        <w:ind w:left="1080" w:hanging="360"/>
+      </w:pPr>
+      <w:rPr>
+        <w:rFonts w:ascii="Courier New" w:hAnsi="Courier New" w:cs="Courier New" w:hint="default"/>
+      </w:rPr>
+    </w:lvl>
+    <w:lvl w:ilvl="2" w:tplc="241A0005" w:tentative="1">
+      <w:start w:val="1"/>
+      <w:numFmt w:val="bullet"/>
+      <w:lvlText w:val=""/>
+      <w:lvlJc w:val="left"/>
+      <w:pPr>
+        <w:ind w:left="1800" w:hanging="360"/>
+      </w:pPr>
+      <w:rPr>
+        <w:rFonts w:ascii="Wingdings" w:hAnsi="Wingdings" w:hint="default"/>
+      </w:rPr>
+    </w:lvl>
+    <w:lvl w:ilvl="3" w:tplc="241A0001" w:tentative="1">
+      <w:start w:val="1"/>
+      <w:numFmt w:val="bullet"/>
+      <w:lvlText w:val=""/>
+      <w:lvlJc w:val="left"/>
+      <w:pPr>
+        <w:ind w:left="2520" w:hanging="360"/>
+      </w:pPr>
+      <w:rPr>
+        <w:rFonts w:ascii="Symbol" w:hAnsi="Symbol" w:hint="default"/>
+      </w:rPr>
+    </w:lvl>
+    <w:lvl w:ilvl="4" w:tplc="241A0003" w:tentative="1">
+      <w:start w:val="1"/>
+      <w:numFmt w:val="bullet"/>
+      <w:lvlText w:val="o"/>
+      <w:lvlJc w:val="left"/>
+      <w:pPr>
+        <w:ind w:left="3240" w:hanging="360"/>
+      </w:pPr>
+      <w:rPr>
+        <w:rFonts w:ascii="Courier New" w:hAnsi="Courier New" w:cs="Courier New" w:hint="default"/>
+      </w:rPr>
+    </w:lvl>
+    <w:lvl w:ilvl="5" w:tplc="241A0005" w:tentative="1">
+      <w:start w:val="1"/>
+      <w:numFmt w:val="bullet"/>
+      <w:lvlText w:val=""/>
+      <w:lvlJc w:val="left"/>
+      <w:pPr>
+        <w:ind w:left="3960" w:hanging="360"/>
+      </w:pPr>
+      <w:rPr>
+        <w:rFonts w:ascii="Wingdings" w:hAnsi="Wingdings" w:hint="default"/>
+      </w:rPr>
+    </w:lvl>
+    <w:lvl w:ilvl="6" w:tplc="241A0001" w:tentative="1">
+      <w:start w:val="1"/>
+      <w:numFmt w:val="bullet"/>
+      <w:lvlText w:val=""/>
+      <w:lvlJc w:val="left"/>
+      <w:pPr>
+        <w:ind w:left="4680" w:hanging="360"/>
+      </w:pPr>
+      <w:rPr>
+        <w:rFonts w:ascii="Symbol" w:hAnsi="Symbol" w:hint="default"/>
+      </w:rPr>
+    </w:lvl>
+    <w:lvl w:ilvl="7" w:tplc="241A0003" w:tentative="1">
+      <w:start w:val="1"/>
+      <w:numFmt w:val="bullet"/>
+      <w:lvlText w:val="o"/>
+      <w:lvlJc w:val="left"/>
+      <w:pPr>
+        <w:ind w:left="5400" w:hanging="360"/>
+      </w:pPr>
+      <w:rPr>
+        <w:rFonts w:ascii="Courier New" w:hAnsi="Courier New" w:cs="Courier New" w:hint="default"/>
+      </w:rPr>
+    </w:lvl>
+    <w:lvl w:ilvl="8" w:tplc="241A0005" w:tentative="1">
+      <w:start w:val="1"/>
+      <w:numFmt w:val="bullet"/>
+      <w:lvlText w:val=""/>
+      <w:lvlJc w:val="left"/>
+      <w:pPr>
+        <w:ind w:left="6120" w:hanging="360"/>
+      </w:pPr>
+      <w:rPr>
+        <w:rFonts w:ascii="Wingdings" w:hAnsi="Wingdings" w:hint="default"/>
+      </w:rPr>
+    </w:lvl>
+  </w:abstractNum>
+  <w:abstractNum w:abstractNumId="4" w15:restartNumberingAfterBreak="0">
+    <w:nsid w:val="512D7A67"/>
+    <w:multiLevelType w:val="hybridMultilevel"/>
+    <w:tmpl w:val="2DF6A09C"/>
+    <w:lvl w:ilvl="0" w:tplc="241A0001">
+      <w:start w:val="1"/>
+      <w:numFmt w:val="bullet"/>
+      <w:lvlText w:val=""/>
+      <w:lvlJc w:val="left"/>
+      <w:pPr>
+        <w:ind w:left="360" w:hanging="360"/>
+      </w:pPr>
+      <w:rPr>
+        <w:rFonts w:ascii="Symbol" w:hAnsi="Symbol" w:hint="default"/>
+      </w:rPr>
+    </w:lvl>
+    <w:lvl w:ilvl="1" w:tplc="241A0003" w:tentative="1">
+      <w:start w:val="1"/>
+      <w:numFmt w:val="bullet"/>
+      <w:lvlText w:val="o"/>
+      <w:lvlJc w:val="left"/>
+      <w:pPr>
+        <w:ind w:left="1080" w:hanging="360"/>
+      </w:pPr>
+      <w:rPr>
+        <w:rFonts w:ascii="Courier New" w:hAnsi="Courier New" w:cs="Courier New" w:hint="default"/>
+      </w:rPr>
+    </w:lvl>
+    <w:lvl w:ilvl="2" w:tplc="241A0005" w:tentative="1">
+      <w:start w:val="1"/>
+      <w:numFmt w:val="bullet"/>
+      <w:lvlText w:val=""/>
+      <w:lvlJc w:val="left"/>
+      <w:pPr>
+        <w:ind w:left="1800" w:hanging="360"/>
+      </w:pPr>
+      <w:rPr>
+        <w:rFonts w:ascii="Wingdings" w:hAnsi="Wingdings" w:hint="default"/>
+      </w:rPr>
+    </w:lvl>
+    <w:lvl w:ilvl="3" w:tplc="241A0001" w:tentative="1">
+      <w:start w:val="1"/>
+      <w:numFmt w:val="bullet"/>
+      <w:lvlText w:val=""/>
+      <w:lvlJc w:val="left"/>
+      <w:pPr>
+        <w:ind w:left="2520" w:hanging="360"/>
+      </w:pPr>
+      <w:rPr>
+        <w:rFonts w:ascii="Symbol" w:hAnsi="Symbol" w:hint="default"/>
+      </w:rPr>
+    </w:lvl>
+    <w:lvl w:ilvl="4" w:tplc="241A0003" w:tentative="1">
+      <w:start w:val="1"/>
+      <w:numFmt w:val="bullet"/>
+      <w:lvlText w:val="o"/>
+      <w:lvlJc w:val="left"/>
+      <w:pPr>
+        <w:ind w:left="3240" w:hanging="360"/>
+      </w:pPr>
+      <w:rPr>
+        <w:rFonts w:ascii="Courier New" w:hAnsi="Courier New" w:cs="Courier New" w:hint="default"/>
+      </w:rPr>
+    </w:lvl>
+    <w:lvl w:ilvl="5" w:tplc="241A0005" w:tentative="1">
+      <w:start w:val="1"/>
+      <w:numFmt w:val="bullet"/>
+      <w:lvlText w:val=""/>
+      <w:lvlJc w:val="left"/>
+      <w:pPr>
+        <w:ind w:left="3960" w:hanging="360"/>
+      </w:pPr>
+      <w:rPr>
+        <w:rFonts w:ascii="Wingdings" w:hAnsi="Wingdings" w:hint="default"/>
+      </w:rPr>
+    </w:lvl>
+    <w:lvl w:ilvl="6" w:tplc="241A0001" w:tentative="1">
+      <w:start w:val="1"/>
+      <w:numFmt w:val="bullet"/>
+      <w:lvlText w:val=""/>
+      <w:lvlJc w:val="left"/>
+      <w:pPr>
+        <w:ind w:left="4680" w:hanging="360"/>
+      </w:pPr>
+      <w:rPr>
+        <w:rFonts w:ascii="Symbol" w:hAnsi="Symbol" w:hint="default"/>
+      </w:rPr>
+    </w:lvl>
+    <w:lvl w:ilvl="7" w:tplc="241A0003" w:tentative="1">
+      <w:start w:val="1"/>
+      <w:numFmt w:val="bullet"/>
+      <w:lvlText w:val="o"/>
+      <w:lvlJc w:val="left"/>
+      <w:pPr>
+        <w:ind w:left="5400" w:hanging="360"/>
+      </w:pPr>
+      <w:rPr>
+        <w:rFonts w:ascii="Courier New" w:hAnsi="Courier New" w:cs="Courier New" w:hint="default"/>
+      </w:rPr>
+    </w:lvl>
+    <w:lvl w:ilvl="8" w:tplc="241A0005" w:tentative="1">
+      <w:start w:val="1"/>
+      <w:numFmt w:val="bullet"/>
+      <w:lvlText w:val=""/>
+      <w:lvlJc w:val="left"/>
+      <w:pPr>
+        <w:ind w:left="6120" w:hanging="360"/>
+      </w:pPr>
+      <w:rPr>
+        <w:rFonts w:ascii="Wingdings" w:hAnsi="Wingdings" w:hint="default"/>
+      </w:rPr>
+    </w:lvl>
+  </w:abstractNum>
+  <w:abstractNum w:abstractNumId="5" w15:restartNumberingAfterBreak="0">
     <w:nsid w:val="698E4559"/>
     <w:multiLevelType w:val="hybridMultilevel"/>
     <w:tmpl w:val="59B881E2"/>
@@ -1812,7 +2327,7 @@
       </w:pPr>
     </w:lvl>
   </w:abstractNum>
-  <w:abstractNum w:abstractNumId="2" w15:restartNumberingAfterBreak="0">
+  <w:abstractNum w:abstractNumId="6" w15:restartNumberingAfterBreak="0">
     <w:nsid w:val="6B0D18CD"/>
     <w:multiLevelType w:val="hybridMultilevel"/>
     <w:tmpl w:val="26340504"/>
@@ -1898,7 +2413,346 @@
       </w:pPr>
     </w:lvl>
   </w:abstractNum>
-  <w:abstractNum w:abstractNumId="3" w15:restartNumberingAfterBreak="0">
+  <w:abstractNum w:abstractNumId="7" w15:restartNumberingAfterBreak="0">
+    <w:nsid w:val="6DEB2C1E"/>
+    <w:multiLevelType w:val="hybridMultilevel"/>
+    <w:tmpl w:val="80B40762"/>
+    <w:lvl w:ilvl="0" w:tplc="241A0001">
+      <w:start w:val="1"/>
+      <w:numFmt w:val="bullet"/>
+      <w:lvlText w:val=""/>
+      <w:lvlJc w:val="left"/>
+      <w:pPr>
+        <w:ind w:left="360" w:hanging="360"/>
+      </w:pPr>
+      <w:rPr>
+        <w:rFonts w:ascii="Symbol" w:hAnsi="Symbol" w:hint="default"/>
+      </w:rPr>
+    </w:lvl>
+    <w:lvl w:ilvl="1" w:tplc="241A0003" w:tentative="1">
+      <w:start w:val="1"/>
+      <w:numFmt w:val="bullet"/>
+      <w:lvlText w:val="o"/>
+      <w:lvlJc w:val="left"/>
+      <w:pPr>
+        <w:ind w:left="1080" w:hanging="360"/>
+      </w:pPr>
+      <w:rPr>
+        <w:rFonts w:ascii="Courier New" w:hAnsi="Courier New" w:cs="Courier New" w:hint="default"/>
+      </w:rPr>
+    </w:lvl>
+    <w:lvl w:ilvl="2" w:tplc="241A0005" w:tentative="1">
+      <w:start w:val="1"/>
+      <w:numFmt w:val="bullet"/>
+      <w:lvlText w:val=""/>
+      <w:lvlJc w:val="left"/>
+      <w:pPr>
+        <w:ind w:left="1800" w:hanging="360"/>
+      </w:pPr>
+      <w:rPr>
+        <w:rFonts w:ascii="Wingdings" w:hAnsi="Wingdings" w:hint="default"/>
+      </w:rPr>
+    </w:lvl>
+    <w:lvl w:ilvl="3" w:tplc="241A0001" w:tentative="1">
+      <w:start w:val="1"/>
+      <w:numFmt w:val="bullet"/>
+      <w:lvlText w:val=""/>
+      <w:lvlJc w:val="left"/>
+      <w:pPr>
+        <w:ind w:left="2520" w:hanging="360"/>
+      </w:pPr>
+      <w:rPr>
+        <w:rFonts w:ascii="Symbol" w:hAnsi="Symbol" w:hint="default"/>
+      </w:rPr>
+    </w:lvl>
+    <w:lvl w:ilvl="4" w:tplc="241A0003" w:tentative="1">
+      <w:start w:val="1"/>
+      <w:numFmt w:val="bullet"/>
+      <w:lvlText w:val="o"/>
+      <w:lvlJc w:val="left"/>
+      <w:pPr>
+        <w:ind w:left="3240" w:hanging="360"/>
+      </w:pPr>
+      <w:rPr>
+        <w:rFonts w:ascii="Courier New" w:hAnsi="Courier New" w:cs="Courier New" w:hint="default"/>
+      </w:rPr>
+    </w:lvl>
+    <w:lvl w:ilvl="5" w:tplc="241A0005" w:tentative="1">
+      <w:start w:val="1"/>
+      <w:numFmt w:val="bullet"/>
+      <w:lvlText w:val=""/>
+      <w:lvlJc w:val="left"/>
+      <w:pPr>
+        <w:ind w:left="3960" w:hanging="360"/>
+      </w:pPr>
+      <w:rPr>
+        <w:rFonts w:ascii="Wingdings" w:hAnsi="Wingdings" w:hint="default"/>
+      </w:rPr>
+    </w:lvl>
+    <w:lvl w:ilvl="6" w:tplc="241A0001" w:tentative="1">
+      <w:start w:val="1"/>
+      <w:numFmt w:val="bullet"/>
+      <w:lvlText w:val=""/>
+      <w:lvlJc w:val="left"/>
+      <w:pPr>
+        <w:ind w:left="4680" w:hanging="360"/>
+      </w:pPr>
+      <w:rPr>
+        <w:rFonts w:ascii="Symbol" w:hAnsi="Symbol" w:hint="default"/>
+      </w:rPr>
+    </w:lvl>
+    <w:lvl w:ilvl="7" w:tplc="241A0003" w:tentative="1">
+      <w:start w:val="1"/>
+      <w:numFmt w:val="bullet"/>
+      <w:lvlText w:val="o"/>
+      <w:lvlJc w:val="left"/>
+      <w:pPr>
+        <w:ind w:left="5400" w:hanging="360"/>
+      </w:pPr>
+      <w:rPr>
+        <w:rFonts w:ascii="Courier New" w:hAnsi="Courier New" w:cs="Courier New" w:hint="default"/>
+      </w:rPr>
+    </w:lvl>
+    <w:lvl w:ilvl="8" w:tplc="241A0005" w:tentative="1">
+      <w:start w:val="1"/>
+      <w:numFmt w:val="bullet"/>
+      <w:lvlText w:val=""/>
+      <w:lvlJc w:val="left"/>
+      <w:pPr>
+        <w:ind w:left="6120" w:hanging="360"/>
+      </w:pPr>
+      <w:rPr>
+        <w:rFonts w:ascii="Wingdings" w:hAnsi="Wingdings" w:hint="default"/>
+      </w:rPr>
+    </w:lvl>
+  </w:abstractNum>
+  <w:abstractNum w:abstractNumId="8" w15:restartNumberingAfterBreak="0">
+    <w:nsid w:val="786F1172"/>
+    <w:multiLevelType w:val="hybridMultilevel"/>
+    <w:tmpl w:val="E5A4847A"/>
+    <w:lvl w:ilvl="0" w:tplc="241A0001">
+      <w:start w:val="1"/>
+      <w:numFmt w:val="bullet"/>
+      <w:lvlText w:val=""/>
+      <w:lvlJc w:val="left"/>
+      <w:pPr>
+        <w:ind w:left="360" w:hanging="360"/>
+      </w:pPr>
+      <w:rPr>
+        <w:rFonts w:ascii="Symbol" w:hAnsi="Symbol" w:hint="default"/>
+      </w:rPr>
+    </w:lvl>
+    <w:lvl w:ilvl="1" w:tplc="241A0003" w:tentative="1">
+      <w:start w:val="1"/>
+      <w:numFmt w:val="bullet"/>
+      <w:lvlText w:val="o"/>
+      <w:lvlJc w:val="left"/>
+      <w:pPr>
+        <w:ind w:left="1080" w:hanging="360"/>
+      </w:pPr>
+      <w:rPr>
+        <w:rFonts w:ascii="Courier New" w:hAnsi="Courier New" w:cs="Courier New" w:hint="default"/>
+      </w:rPr>
+    </w:lvl>
+    <w:lvl w:ilvl="2" w:tplc="241A0005" w:tentative="1">
+      <w:start w:val="1"/>
+      <w:numFmt w:val="bullet"/>
+      <w:lvlText w:val=""/>
+      <w:lvlJc w:val="left"/>
+      <w:pPr>
+        <w:ind w:left="1800" w:hanging="360"/>
+      </w:pPr>
+      <w:rPr>
+        <w:rFonts w:ascii="Wingdings" w:hAnsi="Wingdings" w:hint="default"/>
+      </w:rPr>
+    </w:lvl>
+    <w:lvl w:ilvl="3" w:tplc="241A0001" w:tentative="1">
+      <w:start w:val="1"/>
+      <w:numFmt w:val="bullet"/>
+      <w:lvlText w:val=""/>
+      <w:lvlJc w:val="left"/>
+      <w:pPr>
+        <w:ind w:left="2520" w:hanging="360"/>
+      </w:pPr>
+      <w:rPr>
+        <w:rFonts w:ascii="Symbol" w:hAnsi="Symbol" w:hint="default"/>
+      </w:rPr>
+    </w:lvl>
+    <w:lvl w:ilvl="4" w:tplc="241A0003" w:tentative="1">
+      <w:start w:val="1"/>
+      <w:numFmt w:val="bullet"/>
+      <w:lvlText w:val="o"/>
+      <w:lvlJc w:val="left"/>
+      <w:pPr>
+        <w:ind w:left="3240" w:hanging="360"/>
+      </w:pPr>
+      <w:rPr>
+        <w:rFonts w:ascii="Courier New" w:hAnsi="Courier New" w:cs="Courier New" w:hint="default"/>
+      </w:rPr>
+    </w:lvl>
+    <w:lvl w:ilvl="5" w:tplc="241A0005" w:tentative="1">
+      <w:start w:val="1"/>
+      <w:numFmt w:val="bullet"/>
+      <w:lvlText w:val=""/>
+      <w:lvlJc w:val="left"/>
+      <w:pPr>
+        <w:ind w:left="3960" w:hanging="360"/>
+      </w:pPr>
+      <w:rPr>
+        <w:rFonts w:ascii="Wingdings" w:hAnsi="Wingdings" w:hint="default"/>
+      </w:rPr>
+    </w:lvl>
+    <w:lvl w:ilvl="6" w:tplc="241A0001" w:tentative="1">
+      <w:start w:val="1"/>
+      <w:numFmt w:val="bullet"/>
+      <w:lvlText w:val=""/>
+      <w:lvlJc w:val="left"/>
+      <w:pPr>
+        <w:ind w:left="4680" w:hanging="360"/>
+      </w:pPr>
+      <w:rPr>
+        <w:rFonts w:ascii="Symbol" w:hAnsi="Symbol" w:hint="default"/>
+      </w:rPr>
+    </w:lvl>
+    <w:lvl w:ilvl="7" w:tplc="241A0003" w:tentative="1">
+      <w:start w:val="1"/>
+      <w:numFmt w:val="bullet"/>
+      <w:lvlText w:val="o"/>
+      <w:lvlJc w:val="left"/>
+      <w:pPr>
+        <w:ind w:left="5400" w:hanging="360"/>
+      </w:pPr>
+      <w:rPr>
+        <w:rFonts w:ascii="Courier New" w:hAnsi="Courier New" w:cs="Courier New" w:hint="default"/>
+      </w:rPr>
+    </w:lvl>
+    <w:lvl w:ilvl="8" w:tplc="241A0005" w:tentative="1">
+      <w:start w:val="1"/>
+      <w:numFmt w:val="bullet"/>
+      <w:lvlText w:val=""/>
+      <w:lvlJc w:val="left"/>
+      <w:pPr>
+        <w:ind w:left="6120" w:hanging="360"/>
+      </w:pPr>
+      <w:rPr>
+        <w:rFonts w:ascii="Wingdings" w:hAnsi="Wingdings" w:hint="default"/>
+      </w:rPr>
+    </w:lvl>
+  </w:abstractNum>
+  <w:abstractNum w:abstractNumId="9" w15:restartNumberingAfterBreak="0">
+    <w:nsid w:val="7AA9741A"/>
+    <w:multiLevelType w:val="hybridMultilevel"/>
+    <w:tmpl w:val="CAC6C130"/>
+    <w:lvl w:ilvl="0" w:tplc="241A0001">
+      <w:start w:val="1"/>
+      <w:numFmt w:val="bullet"/>
+      <w:lvlText w:val=""/>
+      <w:lvlJc w:val="left"/>
+      <w:pPr>
+        <w:ind w:left="360" w:hanging="360"/>
+      </w:pPr>
+      <w:rPr>
+        <w:rFonts w:ascii="Symbol" w:hAnsi="Symbol" w:hint="default"/>
+      </w:rPr>
+    </w:lvl>
+    <w:lvl w:ilvl="1" w:tplc="241A0003" w:tentative="1">
+      <w:start w:val="1"/>
+      <w:numFmt w:val="bullet"/>
+      <w:lvlText w:val="o"/>
+      <w:lvlJc w:val="left"/>
+      <w:pPr>
+        <w:ind w:left="1080" w:hanging="360"/>
+      </w:pPr>
+      <w:rPr>
+        <w:rFonts w:ascii="Courier New" w:hAnsi="Courier New" w:cs="Courier New" w:hint="default"/>
+      </w:rPr>
+    </w:lvl>
+    <w:lvl w:ilvl="2" w:tplc="241A0005" w:tentative="1">
+      <w:start w:val="1"/>
+      <w:numFmt w:val="bullet"/>
+      <w:lvlText w:val=""/>
+      <w:lvlJc w:val="left"/>
+      <w:pPr>
+        <w:ind w:left="1800" w:hanging="360"/>
+      </w:pPr>
+      <w:rPr>
+        <w:rFonts w:ascii="Wingdings" w:hAnsi="Wingdings" w:hint="default"/>
+      </w:rPr>
+    </w:lvl>
+    <w:lvl w:ilvl="3" w:tplc="241A0001" w:tentative="1">
+      <w:start w:val="1"/>
+      <w:numFmt w:val="bullet"/>
+      <w:lvlText w:val=""/>
+      <w:lvlJc w:val="left"/>
+      <w:pPr>
+        <w:ind w:left="2520" w:hanging="360"/>
+      </w:pPr>
+      <w:rPr>
+        <w:rFonts w:ascii="Symbol" w:hAnsi="Symbol" w:hint="default"/>
+      </w:rPr>
+    </w:lvl>
+    <w:lvl w:ilvl="4" w:tplc="241A0003" w:tentative="1">
+      <w:start w:val="1"/>
+      <w:numFmt w:val="bullet"/>
+      <w:lvlText w:val="o"/>
+      <w:lvlJc w:val="left"/>
+      <w:pPr>
+        <w:ind w:left="3240" w:hanging="360"/>
+      </w:pPr>
+      <w:rPr>
+        <w:rFonts w:ascii="Courier New" w:hAnsi="Courier New" w:cs="Courier New" w:hint="default"/>
+      </w:rPr>
+    </w:lvl>
+    <w:lvl w:ilvl="5" w:tplc="241A0005" w:tentative="1">
+      <w:start w:val="1"/>
+      <w:numFmt w:val="bullet"/>
+      <w:lvlText w:val=""/>
+      <w:lvlJc w:val="left"/>
+      <w:pPr>
+        <w:ind w:left="3960" w:hanging="360"/>
+      </w:pPr>
+      <w:rPr>
+        <w:rFonts w:ascii="Wingdings" w:hAnsi="Wingdings" w:hint="default"/>
+      </w:rPr>
+    </w:lvl>
+    <w:lvl w:ilvl="6" w:tplc="241A0001" w:tentative="1">
+      <w:start w:val="1"/>
+      <w:numFmt w:val="bullet"/>
+      <w:lvlText w:val=""/>
+      <w:lvlJc w:val="left"/>
+      <w:pPr>
+        <w:ind w:left="4680" w:hanging="360"/>
+      </w:pPr>
+      <w:rPr>
+        <w:rFonts w:ascii="Symbol" w:hAnsi="Symbol" w:hint="default"/>
+      </w:rPr>
+    </w:lvl>
+    <w:lvl w:ilvl="7" w:tplc="241A0003" w:tentative="1">
+      <w:start w:val="1"/>
+      <w:numFmt w:val="bullet"/>
+      <w:lvlText w:val="o"/>
+      <w:lvlJc w:val="left"/>
+      <w:pPr>
+        <w:ind w:left="5400" w:hanging="360"/>
+      </w:pPr>
+      <w:rPr>
+        <w:rFonts w:ascii="Courier New" w:hAnsi="Courier New" w:cs="Courier New" w:hint="default"/>
+      </w:rPr>
+    </w:lvl>
+    <w:lvl w:ilvl="8" w:tplc="241A0005" w:tentative="1">
+      <w:start w:val="1"/>
+      <w:numFmt w:val="bullet"/>
+      <w:lvlText w:val=""/>
+      <w:lvlJc w:val="left"/>
+      <w:pPr>
+        <w:ind w:left="6120" w:hanging="360"/>
+      </w:pPr>
+      <w:rPr>
+        <w:rFonts w:ascii="Wingdings" w:hAnsi="Wingdings" w:hint="default"/>
+      </w:rPr>
+    </w:lvl>
+  </w:abstractNum>
+  <w:abstractNum w:abstractNumId="10" w15:restartNumberingAfterBreak="0">
     <w:nsid w:val="7D0F09F3"/>
     <w:multiLevelType w:val="hybridMultilevel"/>
     <w:tmpl w:val="ABBE25CE"/>
@@ -2012,16 +2866,37 @@
     </w:lvl>
   </w:abstractNum>
   <w:num w:numId="1" w16cid:durableId="1173183042">
+    <w:abstractNumId w:val="6"/>
+  </w:num>
+  <w:num w:numId="2" w16cid:durableId="1058286233">
+    <w:abstractNumId w:val="5"/>
+  </w:num>
+  <w:num w:numId="3" w16cid:durableId="1599606809">
     <w:abstractNumId w:val="2"/>
   </w:num>
-  <w:num w:numId="2" w16cid:durableId="1058286233">
+  <w:num w:numId="4" w16cid:durableId="1952124067">
+    <w:abstractNumId w:val="10"/>
+  </w:num>
+  <w:num w:numId="5" w16cid:durableId="1589851167">
+    <w:abstractNumId w:val="3"/>
+  </w:num>
+  <w:num w:numId="6" w16cid:durableId="1933121185">
+    <w:abstractNumId w:val="4"/>
+  </w:num>
+  <w:num w:numId="7" w16cid:durableId="1118913551">
+    <w:abstractNumId w:val="0"/>
+  </w:num>
+  <w:num w:numId="8" w16cid:durableId="1299608653">
+    <w:abstractNumId w:val="9"/>
+  </w:num>
+  <w:num w:numId="9" w16cid:durableId="1827359978">
+    <w:abstractNumId w:val="7"/>
+  </w:num>
+  <w:num w:numId="10" w16cid:durableId="1808815063">
     <w:abstractNumId w:val="1"/>
   </w:num>
-  <w:num w:numId="3" w16cid:durableId="1599606809">
-    <w:abstractNumId w:val="0"/>
-  </w:num>
-  <w:num w:numId="4" w16cid:durableId="1952124067">
-    <w:abstractNumId w:val="3"/>
+  <w:num w:numId="11" w16cid:durableId="334453391">
+    <w:abstractNumId w:val="8"/>
   </w:num>
 </w:numbering>
 </file>
@@ -2477,6 +3352,27 @@
       <w:szCs w:val="26"/>
     </w:rPr>
   </w:style>
+  <w:style w:type="paragraph" w:styleId="Heading3">
+    <w:name w:val="heading 3"/>
+    <w:basedOn w:val="Normal"/>
+    <w:next w:val="Normal"/>
+    <w:link w:val="Heading3Char"/>
+    <w:uiPriority w:val="9"/>
+    <w:unhideWhenUsed/>
+    <w:qFormat/>
+    <w:rsid w:val="00181A63"/>
+    <w:pPr>
+      <w:keepNext/>
+      <w:keepLines/>
+      <w:spacing w:before="40" w:after="0"/>
+      <w:outlineLvl w:val="2"/>
+    </w:pPr>
+    <w:rPr>
+      <w:rFonts w:asciiTheme="majorHAnsi" w:eastAsiaTheme="majorEastAsia" w:hAnsiTheme="majorHAnsi" w:cstheme="majorBidi"/>
+      <w:color w:val="1F3763" w:themeColor="accent1" w:themeShade="7F"/>
+      <w:szCs w:val="24"/>
+    </w:rPr>
+  </w:style>
   <w:style w:type="character" w:default="1" w:styleId="DefaultParagraphFont">
     <w:name w:val="Default Paragraph Font"/>
     <w:uiPriority w:val="1"/>
@@ -2590,6 +3486,20 @@
       <w:color w:val="2F5496" w:themeColor="accent1" w:themeShade="BF"/>
       <w:sz w:val="32"/>
       <w:szCs w:val="32"/>
+      <w:lang w:val="sr-Latn-RS"/>
+    </w:rPr>
+  </w:style>
+  <w:style w:type="character" w:customStyle="1" w:styleId="Heading3Char">
+    <w:name w:val="Heading 3 Char"/>
+    <w:basedOn w:val="DefaultParagraphFont"/>
+    <w:link w:val="Heading3"/>
+    <w:uiPriority w:val="9"/>
+    <w:rsid w:val="00181A63"/>
+    <w:rPr>
+      <w:rFonts w:asciiTheme="majorHAnsi" w:eastAsiaTheme="majorEastAsia" w:hAnsiTheme="majorHAnsi" w:cstheme="majorBidi"/>
+      <w:color w:val="1F3763" w:themeColor="accent1" w:themeShade="7F"/>
+      <w:sz w:val="24"/>
+      <w:szCs w:val="24"/>
       <w:lang w:val="sr-Latn-RS"/>
     </w:rPr>
   </w:style>

</xml_diff>